<commit_message>
Enhance DOCX export process with new setup script and updated documentation
- Introduced `Setup-RefTemplate.ps1` script to automate the setup of the `ref.docx` template, simplifying the process for users.
- Updated the documentation in `範本設定說明.md` to provide clear instructions on using the new script and configuring the template for DOCX exports.
- Improved guidance on ensuring table styles in the exported documents, enhancing the overall formatting consistency.

These changes aim to streamline the DOCX generation workflow and improve user experience for the RD tax credit documentation.
</commit_message>
<xml_diff>
--- a/docs/rd-tax-credit/docx-output/2025_研發投資抵減_完整計畫書.docx
+++ b/docs/rd-tax-credit/docx-output/2025_研發投資抵減_完整計畫書.docx
@@ -2,7 +2,7 @@
 <file path=word/document.xml><?xml version="1.0" encoding="utf-8"?>
 <w:document xmlns:w="http://schemas.openxmlformats.org/wordprocessingml/2006/main" xmlns:m="http://schemas.openxmlformats.org/officeDocument/2006/math" xmlns:r="http://schemas.openxmlformats.org/officeDocument/2006/relationships" xmlns:o="urn:schemas-microsoft-com:office:office" xmlns:v="urn:schemas-microsoft-com:vml" xmlns:w10="urn:schemas-microsoft-com:office:word" xmlns:a="http://schemas.openxmlformats.org/drawingml/2006/main" xmlns:pic="http://schemas.openxmlformats.org/drawingml/2006/picture" xmlns:wp="http://schemas.openxmlformats.org/drawingml/2006/wordprocessingDrawing">
   <w:body>
-    <w:bookmarkStart w:id="27" w:name="年度研發投資抵減-完整計畫書"/>
+    <w:bookmarkStart w:id="34" w:name="年度研發投資抵減-完整計畫書"/>
     <w:p>
       <w:pPr>
         <w:pStyle w:val="Heading1"/>
@@ -53,7 +53,7 @@
         </w:pict>
       </w:r>
     </w:p>
-    <w:bookmarkStart w:id="9" w:name="一申請單位基本資料"/>
+    <w:bookmarkStart w:id="16" w:name="一申請單位基本資料"/>
     <w:p>
       <w:pPr>
         <w:pStyle w:val="Heading2"/>
@@ -216,8 +216,8 @@
         </w:pict>
       </w:r>
     </w:p>
-    <w:bookmarkEnd w:id="9"/>
-    <w:bookmarkStart w:id="10" w:name="二研發計畫名稱"/>
+    <w:bookmarkEnd w:id="16"/>
+    <w:bookmarkStart w:id="17" w:name="二研發計畫名稱"/>
     <w:p>
       <w:pPr>
         <w:pStyle w:val="Heading2"/>
@@ -249,8 +249,8 @@
         </w:pict>
       </w:r>
     </w:p>
-    <w:bookmarkEnd w:id="10"/>
-    <w:bookmarkStart w:id="11" w:name="三研發計畫期間"/>
+    <w:bookmarkEnd w:id="17"/>
+    <w:bookmarkStart w:id="18" w:name="三研發計畫期間"/>
     <w:p>
       <w:pPr>
         <w:pStyle w:val="Heading2"/>
@@ -356,8 +356,8 @@
         </w:pict>
       </w:r>
     </w:p>
-    <w:bookmarkEnd w:id="11"/>
-    <w:bookmarkStart w:id="12" w:name="四研發背景與動機說明"/>
+    <w:bookmarkEnd w:id="18"/>
+    <w:bookmarkStart w:id="19" w:name="四研發背景與動機說明"/>
     <w:p>
       <w:pPr>
         <w:pStyle w:val="Heading2"/>
@@ -425,8 +425,8 @@
         </w:pict>
       </w:r>
     </w:p>
-    <w:bookmarkEnd w:id="12"/>
-    <w:bookmarkStart w:id="13" w:name="五研發目標"/>
+    <w:bookmarkEnd w:id="19"/>
+    <w:bookmarkStart w:id="20" w:name="五研發目標"/>
     <w:p>
       <w:pPr>
         <w:pStyle w:val="Heading2"/>
@@ -531,8 +531,8 @@
         </w:pict>
       </w:r>
     </w:p>
-    <w:bookmarkEnd w:id="13"/>
-    <w:bookmarkStart w:id="18" w:name="六研發內容與技術方法"/>
+    <w:bookmarkEnd w:id="20"/>
+    <w:bookmarkStart w:id="25" w:name="六研發內容與技術方法"/>
     <w:p>
       <w:pPr>
         <w:pStyle w:val="Heading2"/>
@@ -544,7 +544,7 @@
         <w:t xml:space="preserve">六、研發內容與技術方法</w:t>
       </w:r>
     </w:p>
-    <w:bookmarkStart w:id="14" w:name="一ai-導入於客服資料分析之研究"/>
+    <w:bookmarkStart w:id="21" w:name="一ai-導入於客服資料分析之研究"/>
     <w:p>
       <w:pPr>
         <w:pStyle w:val="Heading3"/>
@@ -661,8 +661,8 @@
         <w:t xml:space="preserve">指令與處理方式對分類結果一致性之影響。</w:t>
       </w:r>
     </w:p>
-    <w:bookmarkEnd w:id="14"/>
-    <w:bookmarkStart w:id="15" w:name="二ai-輔助軟體工程方法之研究"/>
+    <w:bookmarkEnd w:id="21"/>
+    <w:bookmarkStart w:id="22" w:name="二ai-輔助軟體工程方法之研究"/>
     <w:p>
       <w:pPr>
         <w:pStyle w:val="Heading3"/>
@@ -746,8 +746,8 @@
         <w:t xml:space="preserve">輔助程式開發之適用情境與限制條件。</w:t>
       </w:r>
     </w:p>
-    <w:bookmarkEnd w:id="15"/>
-    <w:bookmarkStart w:id="16" w:name="三電子發票資料個資風險分析"/>
+    <w:bookmarkEnd w:id="22"/>
+    <w:bookmarkStart w:id="23" w:name="三電子發票資料個資風險分析"/>
     <w:p>
       <w:pPr>
         <w:pStyle w:val="Heading3"/>
@@ -804,8 +804,8 @@
         <w:t xml:space="preserve">釐清個資於法定保存期間與保存期滿後之處理差異。</w:t>
       </w:r>
     </w:p>
-    <w:bookmarkEnd w:id="16"/>
-    <w:bookmarkStart w:id="17" w:name="四法定保存週期後之去識別化處理方法"/>
+    <w:bookmarkEnd w:id="23"/>
+    <w:bookmarkStart w:id="24" w:name="四法定保存週期後之去識別化處理方法"/>
     <w:p>
       <w:pPr>
         <w:pStyle w:val="Heading3"/>
@@ -869,9 +869,9 @@
         </w:pict>
       </w:r>
     </w:p>
-    <w:bookmarkEnd w:id="17"/>
-    <w:bookmarkEnd w:id="18"/>
-    <w:bookmarkStart w:id="20" w:name="七研發人力配置與投入比例保守估算"/>
+    <w:bookmarkEnd w:id="24"/>
+    <w:bookmarkEnd w:id="25"/>
+    <w:bookmarkStart w:id="27" w:name="七研發人力配置與投入比例保守估算"/>
     <w:p>
       <w:pPr>
         <w:pStyle w:val="Heading2"/>
@@ -1221,7 +1221,7 @@
         </w:rPr>
         <w:t xml:space="preserve">實際研究人員名冊與各員投入比例見執行佐證：</w:t>
       </w:r>
-      <w:hyperlink r:id="rId19">
+      <w:hyperlink r:id="rId26">
         <w:r>
           <w:rPr>
             <w:rStyle w:val="Hyperlink"/>
@@ -1241,8 +1241,8 @@
         </w:pict>
       </w:r>
     </w:p>
-    <w:bookmarkEnd w:id="20"/>
-    <w:bookmarkStart w:id="21" w:name="八研發經費概況摘要"/>
+    <w:bookmarkEnd w:id="27"/>
+    <w:bookmarkStart w:id="28" w:name="八研發經費概況摘要"/>
     <w:p>
       <w:pPr>
         <w:pStyle w:val="Heading2"/>
@@ -1306,8 +1306,8 @@
         </w:pict>
       </w:r>
     </w:p>
-    <w:bookmarkEnd w:id="21"/>
-    <w:bookmarkStart w:id="22" w:name="九研發成果與效益"/>
+    <w:bookmarkEnd w:id="28"/>
+    <w:bookmarkStart w:id="29" w:name="九研發成果與效益"/>
     <w:p>
       <w:pPr>
         <w:pStyle w:val="Heading2"/>
@@ -1419,8 +1419,8 @@
         </w:pict>
       </w:r>
     </w:p>
-    <w:bookmarkEnd w:id="22"/>
-    <w:bookmarkStart w:id="23" w:name="十結語"/>
+    <w:bookmarkEnd w:id="29"/>
+    <w:bookmarkStart w:id="30" w:name="十結語"/>
     <w:p>
       <w:pPr>
         <w:pStyle w:val="Heading2"/>
@@ -1459,8 +1459,8 @@
         </w:pict>
       </w:r>
     </w:p>
-    <w:bookmarkEnd w:id="23"/>
-    <w:bookmarkStart w:id="26" w:name="附錄重點摘要基本資料與申請年度數據"/>
+    <w:bookmarkEnd w:id="30"/>
+    <w:bookmarkStart w:id="33" w:name="附錄重點摘要基本資料與申請年度數據"/>
     <w:p>
       <w:pPr>
         <w:pStyle w:val="Heading2"/>
@@ -1500,7 +1500,7 @@
         <w:t xml:space="preserve">I）對照使用。</w:t>
       </w:r>
     </w:p>
-    <w:bookmarkStart w:id="24" w:name="公司基本資料"/>
+    <w:bookmarkStart w:id="31" w:name="公司基本資料"/>
     <w:p>
       <w:pPr>
         <w:pStyle w:val="Heading3"/>
@@ -1715,8 +1715,8 @@
         </w:tc>
       </w:tr>
     </w:tbl>
-    <w:bookmarkEnd w:id="24"/>
-    <w:bookmarkStart w:id="25" w:name="申請年度相關數據"/>
+    <w:bookmarkEnd w:id="31"/>
+    <w:bookmarkStart w:id="32" w:name="申請年度相關數據"/>
     <w:p>
       <w:pPr>
         <w:pStyle w:val="Heading3"/>
@@ -1996,13 +1996,17 @@
         <w:t xml:space="preserve">送件使用。</w:t>
       </w:r>
     </w:p>
-    <w:bookmarkEnd w:id="25"/>
-    <w:bookmarkEnd w:id="26"/>
-    <w:bookmarkEnd w:id="27"/>
+    <w:bookmarkEnd w:id="32"/>
+    <w:bookmarkEnd w:id="33"/>
+    <w:bookmarkEnd w:id="34"/>
     <w:sectPr>
-      <w:footnotePr>
-        <w:numRestart w:val="eachSect"/>
-      </w:footnotePr>
+      <w:footerReference r:id="rId7" w:type="default"/>
+      <w:pgSz w:h="16838" w:w="11906"/>
+      <w:pgMar w:bottom="1134" w:footer="992" w:gutter="0" w:header="851" w:left="851" w:right="851" w:top="1134"/>
+      <w:pgNumType w:start="1"/>
+      <w:cols w:space="425"/>
+      <w:titlePg/>
+      <w:docGrid w:linePitch="360" w:type="lines"/>
     </w:sectPr>
   </w:body>
 </w:document>
@@ -2012,6 +2016,41 @@
 <w:comments xmlns:w="http://schemas.openxmlformats.org/wordprocessingml/2006/main" xmlns:m="http://schemas.openxmlformats.org/officeDocument/2006/math" xmlns:r="http://schemas.openxmlformats.org/officeDocument/2006/relationships" xmlns:o="urn:schemas-microsoft-com:office:office" xmlns:v="urn:schemas-microsoft-com:vml" xmlns:w10="urn:schemas-microsoft-com:office:word" xmlns:a="http://schemas.openxmlformats.org/drawingml/2006/main" xmlns:pic="http://schemas.openxmlformats.org/drawingml/2006/picture" xmlns:wp="http://schemas.openxmlformats.org/drawingml/2006/wordprocessingDrawing"/>
 </file>
 
+<file path=word/footer1.xml><?xml version="1.0" encoding="utf-8"?>
+<w:ftr xmlns:wpc="http://schemas.microsoft.com/office/word/2010/wordprocessingCanvas" xmlns:cx="http://schemas.microsoft.com/office/drawing/2014/chartex" xmlns:cx1="http://schemas.microsoft.com/office/drawing/2015/9/8/chartex" xmlns:cx2="http://schemas.microsoft.com/office/drawing/2015/10/21/chartex" xmlns:cx3="http://schemas.microsoft.com/office/drawing/2016/5/9/chartex" xmlns:cx4="http://schemas.microsoft.com/office/drawing/2016/5/10/chartex" xmlns:cx5="http://schemas.microsoft.com/office/drawing/2016/5/11/chartex" xmlns:cx6="http://schemas.microsoft.com/office/drawing/2016/5/12/chartex" xmlns:cx7="http://schemas.microsoft.com/office/drawing/2016/5/13/chartex" xmlns:cx8="http://schemas.microsoft.com/office/drawing/2016/5/14/chartex" xmlns:mc="http://schemas.openxmlformats.org/markup-compatibility/2006" xmlns:aink="http://schemas.microsoft.com/office/drawing/2016/ink" xmlns:am3d="http://schemas.microsoft.com/office/drawing/2017/model3d" xmlns:o="urn:schemas-microsoft-com:office:office" xmlns:oel="http://schemas.microsoft.com/office/2019/extlst" xmlns:r="http://schemas.openxmlformats.org/officeDocument/2006/relationships" xmlns:m="http://schemas.openxmlformats.org/officeDocument/2006/math" xmlns:v="urn:schemas-microsoft-com:vml" xmlns:wp14="http://schemas.microsoft.com/office/word/2010/wordprocessingDrawing" xmlns:wp="http://schemas.openxmlformats.org/drawingml/2006/wordprocessingDrawing" xmlns:w10="urn:schemas-microsoft-com:office:word" xmlns:w="http://schemas.openxmlformats.org/wordprocessingml/2006/main" xmlns:w14="http://schemas.microsoft.com/office/word/2010/wordml" xmlns:w15="http://schemas.microsoft.com/office/word/2012/wordml" xmlns:w16cex="http://schemas.microsoft.com/office/word/2018/wordml/cex" xmlns:w16cid="http://schemas.microsoft.com/office/word/2016/wordml/cid" xmlns:w16="http://schemas.microsoft.com/office/word/2018/wordml" xmlns:w16du="http://schemas.microsoft.com/office/word/2023/wordml/word16du" xmlns:w16sdtdh="http://schemas.microsoft.com/office/word/2020/wordml/sdtdatahash" xmlns:w16sdtfl="http://schemas.microsoft.com/office/word/2024/wordml/sdtformatlock" xmlns:w16se="http://schemas.microsoft.com/office/word/2015/wordml/symex" xmlns:wpg="http://schemas.microsoft.com/office/word/2010/wordprocessingGroup" xmlns:wpi="http://schemas.microsoft.com/office/word/2010/wordprocessingInk" xmlns:wne="http://schemas.microsoft.com/office/word/2006/wordml" xmlns:wps="http://schemas.microsoft.com/office/word/2010/wordprocessingShape" mc:Ignorable="w14 w15 w16se w16cid w16 w16cex w16sdtdh w16sdtfl w16du wp14">
+  <w:p>
+    <w:pPr>
+      <w:pStyle w:val="a7"/>
+      <w:jc w:val="center"/>
+    </w:pPr>
+    <w:r>
+      <w:fldChar w:fldCharType="begin"/>
+    </w:r>
+    <w:r>
+      <w:instrText>PAGE   \* MERGEFORMAT</w:instrText>
+    </w:r>
+    <w:r>
+      <w:fldChar w:fldCharType="separate"/>
+    </w:r>
+    <w:r>
+      <w:rPr>
+        <w:lang w:val="zh-TW"/>
+      </w:rPr>
+      <w:t>2</w:t>
+    </w:r>
+    <w:r>
+      <w:fldChar w:fldCharType="end"/>
+    </w:r>
+  </w:p>
+  <w:p>
+    <w:pPr>
+      <w:pStyle w:val="a7"/>
+      <w:jc w:val="center"/>
+    </w:pPr>
+  </w:p>
+</w:ftr>
+</file>
+
 <file path=word/footnotes.xml><?xml version="1.0" encoding="utf-8"?>
 <w:footnotes xmlns:w="http://schemas.openxmlformats.org/wordprocessingml/2006/main" xmlns:m="http://schemas.openxmlformats.org/officeDocument/2006/math" xmlns:r="http://schemas.openxmlformats.org/officeDocument/2006/relationships" xmlns:o="urn:schemas-microsoft-com:office:office" xmlns:v="urn:schemas-microsoft-com:vml" xmlns:w10="urn:schemas-microsoft-com:office:word" xmlns:a="http://schemas.openxmlformats.org/drawingml/2006/main" xmlns:pic="http://schemas.openxmlformats.org/drawingml/2006/picture" xmlns:wp="http://schemas.openxmlformats.org/drawingml/2006/wordprocessingDrawing">
   <w:footnote w:type="continuationSeparator" w:id="0">
@@ -2032,7 +2071,2055 @@
 </file>
 
 <file path=word/numbering.xml><?xml version="1.0" encoding="utf-8"?>
-<w:numbering xmlns:w="http://schemas.openxmlformats.org/wordprocessingml/2006/main">
+<w:numbering xmlns:aink="http://schemas.microsoft.com/office/drawing/2016/ink" xmlns:am3d="http://schemas.microsoft.com/office/drawing/2017/model3d" xmlns:cx="http://schemas.microsoft.com/office/drawing/2014/chartex" xmlns:cx1="http://schemas.microsoft.com/office/drawing/2015/9/8/chartex" xmlns:cx2="http://schemas.microsoft.com/office/drawing/2015/10/21/chartex" xmlns:cx3="http://schemas.microsoft.com/office/drawing/2016/5/9/chartex" xmlns:cx4="http://schemas.microsoft.com/office/drawing/2016/5/10/chartex" xmlns:cx5="http://schemas.microsoft.com/office/drawing/2016/5/11/chartex" xmlns:cx6="http://schemas.microsoft.com/office/drawing/2016/5/12/chartex" xmlns:cx7="http://schemas.microsoft.com/office/drawing/2016/5/13/chartex" xmlns:cx8="http://schemas.microsoft.com/office/drawing/2016/5/14/chartex" xmlns:m="http://schemas.openxmlformats.org/officeDocument/2006/math" xmlns:mc="http://schemas.openxmlformats.org/markup-compatibility/2006" xmlns:o="urn:schemas-microsoft-com:office:office" xmlns:oel="http://schemas.microsoft.com/office/2019/extlst" xmlns:r="http://schemas.openxmlformats.org/officeDocument/2006/relationships" xmlns:v="urn:schemas-microsoft-com:vml" xmlns:w="http://schemas.openxmlformats.org/wordprocessingml/2006/main" xmlns:w10="urn:schemas-microsoft-com:office:word" xmlns:w14="http://schemas.microsoft.com/office/word/2010/wordml" xmlns:w15="http://schemas.microsoft.com/office/word/2012/wordml" xmlns:w16="http://schemas.microsoft.com/office/word/2018/wordml" xmlns:w16cex="http://schemas.microsoft.com/office/word/2018/wordml/cex" xmlns:w16cid="http://schemas.microsoft.com/office/word/2016/wordml/cid" xmlns:w16du="http://schemas.microsoft.com/office/word/2023/wordml/word16du" xmlns:w16sdtdh="http://schemas.microsoft.com/office/word/2020/wordml/sdtdatahash" xmlns:w16sdtfl="http://schemas.microsoft.com/office/word/2024/wordml/sdtformatlock" xmlns:w16se="http://schemas.microsoft.com/office/word/2015/wordml/symex" xmlns:wne="http://schemas.microsoft.com/office/word/2006/wordml" xmlns:wp="http://schemas.openxmlformats.org/drawingml/2006/wordprocessingDrawing" xmlns:wp14="http://schemas.microsoft.com/office/word/2010/wordprocessingDrawing" xmlns:wpc="http://schemas.microsoft.com/office/word/2010/wordprocessingCanvas" xmlns:wpg="http://schemas.microsoft.com/office/word/2010/wordprocessingGroup" xmlns:wpi="http://schemas.microsoft.com/office/word/2010/wordprocessingInk" xmlns:wps="http://schemas.microsoft.com/office/word/2010/wordprocessingShape" mc:Ignorable="w14 w15 w16se w16cid w16 w16cex w16sdtdh w16sdtfl w16du wp14">
+  <w:abstractNum w15:restartNumberingAfterBreak="0" w:abstractNumId="0">
+    <w:nsid w:val="012F0FD5"/>
+    <w:multiLevelType w:val="hybridMultilevel"/>
+    <w:tmpl w:val="17686E8A"/>
+    <w:lvl w:ilvl="0" w:tplc="0409000F">
+      <w:start w:val="1"/>
+      <w:numFmt w:val="decimal"/>
+      <w:lvlText w:val="%1."/>
+      <w:lvlJc w:val="left"/>
+      <w:pPr>
+        <w:ind w:hanging="480" w:left="1200"/>
+      </w:pPr>
+    </w:lvl>
+    <w:lvl w:ilvl="1" w:tentative="1" w:tplc="04090019">
+      <w:start w:val="1"/>
+      <w:numFmt w:val="ideographTraditional"/>
+      <w:lvlText w:val="%2、"/>
+      <w:lvlJc w:val="left"/>
+      <w:pPr>
+        <w:ind w:hanging="480" w:left="1680"/>
+      </w:pPr>
+    </w:lvl>
+    <w:lvl w:ilvl="2" w:tentative="1" w:tplc="0409001B">
+      <w:start w:val="1"/>
+      <w:numFmt w:val="lowerRoman"/>
+      <w:lvlText w:val="%3."/>
+      <w:lvlJc w:val="right"/>
+      <w:pPr>
+        <w:ind w:hanging="480" w:left="2160"/>
+      </w:pPr>
+    </w:lvl>
+    <w:lvl w:ilvl="3" w:tentative="1" w:tplc="0409000F">
+      <w:start w:val="1"/>
+      <w:numFmt w:val="decimal"/>
+      <w:lvlText w:val="%4."/>
+      <w:lvlJc w:val="left"/>
+      <w:pPr>
+        <w:ind w:hanging="480" w:left="2640"/>
+      </w:pPr>
+    </w:lvl>
+    <w:lvl w:ilvl="4" w:tentative="1" w:tplc="04090019">
+      <w:start w:val="1"/>
+      <w:numFmt w:val="ideographTraditional"/>
+      <w:lvlText w:val="%5、"/>
+      <w:lvlJc w:val="left"/>
+      <w:pPr>
+        <w:ind w:hanging="480" w:left="3120"/>
+      </w:pPr>
+    </w:lvl>
+    <w:lvl w:ilvl="5" w:tentative="1" w:tplc="0409001B">
+      <w:start w:val="1"/>
+      <w:numFmt w:val="lowerRoman"/>
+      <w:lvlText w:val="%6."/>
+      <w:lvlJc w:val="right"/>
+      <w:pPr>
+        <w:ind w:hanging="480" w:left="3600"/>
+      </w:pPr>
+    </w:lvl>
+    <w:lvl w:ilvl="6" w:tentative="1" w:tplc="0409000F">
+      <w:start w:val="1"/>
+      <w:numFmt w:val="decimal"/>
+      <w:lvlText w:val="%7."/>
+      <w:lvlJc w:val="left"/>
+      <w:pPr>
+        <w:ind w:hanging="480" w:left="4080"/>
+      </w:pPr>
+    </w:lvl>
+    <w:lvl w:ilvl="7" w:tentative="1" w:tplc="04090019">
+      <w:start w:val="1"/>
+      <w:numFmt w:val="ideographTraditional"/>
+      <w:lvlText w:val="%8、"/>
+      <w:lvlJc w:val="left"/>
+      <w:pPr>
+        <w:ind w:hanging="480" w:left="4560"/>
+      </w:pPr>
+    </w:lvl>
+    <w:lvl w:ilvl="8" w:tentative="1" w:tplc="0409001B">
+      <w:start w:val="1"/>
+      <w:numFmt w:val="lowerRoman"/>
+      <w:lvlText w:val="%9."/>
+      <w:lvlJc w:val="right"/>
+      <w:pPr>
+        <w:ind w:hanging="480" w:left="5040"/>
+      </w:pPr>
+    </w:lvl>
+  </w:abstractNum>
+  <w:abstractNum w15:restartNumberingAfterBreak="0" w:abstractNumId="1">
+    <w:nsid w:val="039759A2"/>
+    <w:multiLevelType w:val="hybridMultilevel"/>
+    <w:tmpl w:val="E34EE7F4"/>
+    <w:lvl w:ilvl="0" w:tplc="0409000F">
+      <w:start w:val="1"/>
+      <w:numFmt w:val="decimal"/>
+      <w:lvlText w:val="%1."/>
+      <w:lvlJc w:val="left"/>
+      <w:pPr>
+        <w:ind w:hanging="480" w:left="1200"/>
+      </w:pPr>
+    </w:lvl>
+    <w:lvl w:ilvl="1" w:tentative="1" w:tplc="04090019">
+      <w:start w:val="1"/>
+      <w:numFmt w:val="ideographTraditional"/>
+      <w:lvlText w:val="%2、"/>
+      <w:lvlJc w:val="left"/>
+      <w:pPr>
+        <w:ind w:hanging="480" w:left="1680"/>
+      </w:pPr>
+    </w:lvl>
+    <w:lvl w:ilvl="2" w:tentative="1" w:tplc="0409001B">
+      <w:start w:val="1"/>
+      <w:numFmt w:val="lowerRoman"/>
+      <w:lvlText w:val="%3."/>
+      <w:lvlJc w:val="right"/>
+      <w:pPr>
+        <w:ind w:hanging="480" w:left="2160"/>
+      </w:pPr>
+    </w:lvl>
+    <w:lvl w:ilvl="3" w:tentative="1" w:tplc="0409000F">
+      <w:start w:val="1"/>
+      <w:numFmt w:val="decimal"/>
+      <w:lvlText w:val="%4."/>
+      <w:lvlJc w:val="left"/>
+      <w:pPr>
+        <w:ind w:hanging="480" w:left="2640"/>
+      </w:pPr>
+    </w:lvl>
+    <w:lvl w:ilvl="4" w:tentative="1" w:tplc="04090019">
+      <w:start w:val="1"/>
+      <w:numFmt w:val="ideographTraditional"/>
+      <w:lvlText w:val="%5、"/>
+      <w:lvlJc w:val="left"/>
+      <w:pPr>
+        <w:ind w:hanging="480" w:left="3120"/>
+      </w:pPr>
+    </w:lvl>
+    <w:lvl w:ilvl="5" w:tentative="1" w:tplc="0409001B">
+      <w:start w:val="1"/>
+      <w:numFmt w:val="lowerRoman"/>
+      <w:lvlText w:val="%6."/>
+      <w:lvlJc w:val="right"/>
+      <w:pPr>
+        <w:ind w:hanging="480" w:left="3600"/>
+      </w:pPr>
+    </w:lvl>
+    <w:lvl w:ilvl="6" w:tentative="1" w:tplc="0409000F">
+      <w:start w:val="1"/>
+      <w:numFmt w:val="decimal"/>
+      <w:lvlText w:val="%7."/>
+      <w:lvlJc w:val="left"/>
+      <w:pPr>
+        <w:ind w:hanging="480" w:left="4080"/>
+      </w:pPr>
+    </w:lvl>
+    <w:lvl w:ilvl="7" w:tentative="1" w:tplc="04090019">
+      <w:start w:val="1"/>
+      <w:numFmt w:val="ideographTraditional"/>
+      <w:lvlText w:val="%8、"/>
+      <w:lvlJc w:val="left"/>
+      <w:pPr>
+        <w:ind w:hanging="480" w:left="4560"/>
+      </w:pPr>
+    </w:lvl>
+    <w:lvl w:ilvl="8" w:tentative="1" w:tplc="0409001B">
+      <w:start w:val="1"/>
+      <w:numFmt w:val="lowerRoman"/>
+      <w:lvlText w:val="%9."/>
+      <w:lvlJc w:val="right"/>
+      <w:pPr>
+        <w:ind w:hanging="480" w:left="5040"/>
+      </w:pPr>
+    </w:lvl>
+  </w:abstractNum>
+  <w:abstractNum w15:restartNumberingAfterBreak="0" w:abstractNumId="2">
+    <w:nsid w:val="0AC54749"/>
+    <w:multiLevelType w:val="hybridMultilevel"/>
+    <w:tmpl w:val="32D464A6"/>
+    <w:lvl w:ilvl="0" w:tplc="FFFFFFFF">
+      <w:start w:val="1"/>
+      <w:numFmt w:val="decimal"/>
+      <w:lvlText w:val="%1."/>
+      <w:lvlJc w:val="left"/>
+      <w:pPr>
+        <w:ind w:hanging="390" w:left="1815"/>
+      </w:pPr>
+      <w:rPr>
+        <w:rFonts w:hint="default"/>
+      </w:rPr>
+    </w:lvl>
+    <w:lvl w:ilvl="1" w:tentative="1" w:tplc="FFFFFFFF">
+      <w:start w:val="1"/>
+      <w:numFmt w:val="ideographTraditional"/>
+      <w:lvlText w:val="%2、"/>
+      <w:lvlJc w:val="left"/>
+      <w:pPr>
+        <w:ind w:hanging="480" w:left="960"/>
+      </w:pPr>
+    </w:lvl>
+    <w:lvl w:ilvl="2" w:tplc="0409000F">
+      <w:start w:val="1"/>
+      <w:numFmt w:val="decimal"/>
+      <w:lvlText w:val="%3."/>
+      <w:lvlJc w:val="left"/>
+      <w:pPr>
+        <w:ind w:hanging="480" w:left="1440"/>
+      </w:pPr>
+    </w:lvl>
+    <w:lvl w:ilvl="3" w:tplc="FFFFFFFF">
+      <w:start w:val="1"/>
+      <w:numFmt w:val="decimal"/>
+      <w:lvlText w:val="%4."/>
+      <w:lvlJc w:val="left"/>
+      <w:pPr>
+        <w:ind w:hanging="480" w:left="1920"/>
+      </w:pPr>
+    </w:lvl>
+    <w:lvl w:ilvl="4" w:tentative="1" w:tplc="FFFFFFFF">
+      <w:start w:val="1"/>
+      <w:numFmt w:val="ideographTraditional"/>
+      <w:lvlText w:val="%5、"/>
+      <w:lvlJc w:val="left"/>
+      <w:pPr>
+        <w:ind w:hanging="480" w:left="2400"/>
+      </w:pPr>
+    </w:lvl>
+    <w:lvl w:ilvl="5" w:tentative="1" w:tplc="FFFFFFFF">
+      <w:start w:val="1"/>
+      <w:numFmt w:val="lowerRoman"/>
+      <w:lvlText w:val="%6."/>
+      <w:lvlJc w:val="right"/>
+      <w:pPr>
+        <w:ind w:hanging="480" w:left="2880"/>
+      </w:pPr>
+    </w:lvl>
+    <w:lvl w:ilvl="6" w:tentative="1" w:tplc="FFFFFFFF">
+      <w:start w:val="1"/>
+      <w:numFmt w:val="decimal"/>
+      <w:lvlText w:val="%7."/>
+      <w:lvlJc w:val="left"/>
+      <w:pPr>
+        <w:ind w:hanging="480" w:left="3360"/>
+      </w:pPr>
+    </w:lvl>
+    <w:lvl w:ilvl="7" w:tentative="1" w:tplc="FFFFFFFF">
+      <w:start w:val="1"/>
+      <w:numFmt w:val="ideographTraditional"/>
+      <w:lvlText w:val="%8、"/>
+      <w:lvlJc w:val="left"/>
+      <w:pPr>
+        <w:ind w:hanging="480" w:left="3840"/>
+      </w:pPr>
+    </w:lvl>
+    <w:lvl w:ilvl="8" w:tentative="1" w:tplc="FFFFFFFF">
+      <w:start w:val="1"/>
+      <w:numFmt w:val="lowerRoman"/>
+      <w:lvlText w:val="%9."/>
+      <w:lvlJc w:val="right"/>
+      <w:pPr>
+        <w:ind w:hanging="480" w:left="4320"/>
+      </w:pPr>
+    </w:lvl>
+  </w:abstractNum>
+  <w:abstractNum w15:restartNumberingAfterBreak="0" w:abstractNumId="3">
+    <w:nsid w:val="0B987CF5"/>
+    <w:multiLevelType w:val="hybridMultilevel"/>
+    <w:tmpl w:val="DD6E62FC"/>
+    <w:lvl w:ilvl="0" w:tplc="1C78AC62">
+      <w:start w:val="1"/>
+      <w:numFmt w:val="decimal"/>
+      <w:lvlText w:val="%1."/>
+      <w:lvlJc w:val="left"/>
+      <w:pPr>
+        <w:ind w:hanging="390" w:left="1815"/>
+      </w:pPr>
+      <w:rPr>
+        <w:rFonts w:hint="default"/>
+      </w:rPr>
+    </w:lvl>
+    <w:lvl w:ilvl="1" w:tentative="1" w:tplc="04090019">
+      <w:start w:val="1"/>
+      <w:numFmt w:val="ideographTraditional"/>
+      <w:lvlText w:val="%2、"/>
+      <w:lvlJc w:val="left"/>
+      <w:pPr>
+        <w:ind w:hanging="480" w:left="2385"/>
+      </w:pPr>
+    </w:lvl>
+    <w:lvl w:ilvl="2" w:tentative="1" w:tplc="0409001B">
+      <w:start w:val="1"/>
+      <w:numFmt w:val="lowerRoman"/>
+      <w:lvlText w:val="%3."/>
+      <w:lvlJc w:val="right"/>
+      <w:pPr>
+        <w:ind w:hanging="480" w:left="2865"/>
+      </w:pPr>
+    </w:lvl>
+    <w:lvl w:ilvl="3" w:tentative="1" w:tplc="0409000F">
+      <w:start w:val="1"/>
+      <w:numFmt w:val="decimal"/>
+      <w:lvlText w:val="%4."/>
+      <w:lvlJc w:val="left"/>
+      <w:pPr>
+        <w:ind w:hanging="480" w:left="3345"/>
+      </w:pPr>
+    </w:lvl>
+    <w:lvl w:ilvl="4" w:tentative="1" w:tplc="04090019">
+      <w:start w:val="1"/>
+      <w:numFmt w:val="ideographTraditional"/>
+      <w:lvlText w:val="%5、"/>
+      <w:lvlJc w:val="left"/>
+      <w:pPr>
+        <w:ind w:hanging="480" w:left="3825"/>
+      </w:pPr>
+    </w:lvl>
+    <w:lvl w:ilvl="5" w:tentative="1" w:tplc="0409001B">
+      <w:start w:val="1"/>
+      <w:numFmt w:val="lowerRoman"/>
+      <w:lvlText w:val="%6."/>
+      <w:lvlJc w:val="right"/>
+      <w:pPr>
+        <w:ind w:hanging="480" w:left="4305"/>
+      </w:pPr>
+    </w:lvl>
+    <w:lvl w:ilvl="6" w:tentative="1" w:tplc="0409000F">
+      <w:start w:val="1"/>
+      <w:numFmt w:val="decimal"/>
+      <w:lvlText w:val="%7."/>
+      <w:lvlJc w:val="left"/>
+      <w:pPr>
+        <w:ind w:hanging="480" w:left="4785"/>
+      </w:pPr>
+    </w:lvl>
+    <w:lvl w:ilvl="7" w:tentative="1" w:tplc="04090019">
+      <w:start w:val="1"/>
+      <w:numFmt w:val="ideographTraditional"/>
+      <w:lvlText w:val="%8、"/>
+      <w:lvlJc w:val="left"/>
+      <w:pPr>
+        <w:ind w:hanging="480" w:left="5265"/>
+      </w:pPr>
+    </w:lvl>
+    <w:lvl w:ilvl="8" w:tentative="1" w:tplc="0409001B">
+      <w:start w:val="1"/>
+      <w:numFmt w:val="lowerRoman"/>
+      <w:lvlText w:val="%9."/>
+      <w:lvlJc w:val="right"/>
+      <w:pPr>
+        <w:ind w:hanging="480" w:left="5745"/>
+      </w:pPr>
+    </w:lvl>
+  </w:abstractNum>
+  <w:abstractNum w15:restartNumberingAfterBreak="0" w:abstractNumId="4">
+    <w:nsid w:val="0BDE6516"/>
+    <w:multiLevelType w:val="multilevel"/>
+    <w:tmpl w:val="A8E87202"/>
+    <w:lvl w:ilvl="0">
+      <w:start w:val="1"/>
+      <w:numFmt w:val="bullet"/>
+      <w:lvlText w:val=""/>
+      <w:lvlJc w:val="left"/>
+      <w:pPr>
+        <w:tabs>
+          <w:tab w:pos="720" w:val="num"/>
+        </w:tabs>
+        <w:ind w:hanging="360" w:left="720"/>
+      </w:pPr>
+      <w:rPr>
+        <w:rFonts w:ascii="Symbol" w:hAnsi="Symbol" w:hint="default"/>
+        <w:sz w:val="20"/>
+      </w:rPr>
+    </w:lvl>
+    <w:lvl w:ilvl="1" w:tentative="1">
+      <w:start w:val="1"/>
+      <w:numFmt w:val="bullet"/>
+      <w:lvlText w:val="o"/>
+      <w:lvlJc w:val="left"/>
+      <w:pPr>
+        <w:tabs>
+          <w:tab w:pos="1440" w:val="num"/>
+        </w:tabs>
+        <w:ind w:hanging="360" w:left="1440"/>
+      </w:pPr>
+      <w:rPr>
+        <w:rFonts w:ascii="Courier New" w:hAnsi="Courier New" w:hint="default"/>
+        <w:sz w:val="20"/>
+      </w:rPr>
+    </w:lvl>
+    <w:lvl w:ilvl="2" w:tentative="1">
+      <w:start w:val="1"/>
+      <w:numFmt w:val="bullet"/>
+      <w:lvlText w:val=""/>
+      <w:lvlJc w:val="left"/>
+      <w:pPr>
+        <w:tabs>
+          <w:tab w:pos="2160" w:val="num"/>
+        </w:tabs>
+        <w:ind w:hanging="360" w:left="2160"/>
+      </w:pPr>
+      <w:rPr>
+        <w:rFonts w:ascii="Wingdings" w:hAnsi="Wingdings" w:hint="default"/>
+        <w:sz w:val="20"/>
+      </w:rPr>
+    </w:lvl>
+    <w:lvl w:ilvl="3" w:tentative="1">
+      <w:start w:val="1"/>
+      <w:numFmt w:val="bullet"/>
+      <w:lvlText w:val=""/>
+      <w:lvlJc w:val="left"/>
+      <w:pPr>
+        <w:tabs>
+          <w:tab w:pos="2880" w:val="num"/>
+        </w:tabs>
+        <w:ind w:hanging="360" w:left="2880"/>
+      </w:pPr>
+      <w:rPr>
+        <w:rFonts w:ascii="Wingdings" w:hAnsi="Wingdings" w:hint="default"/>
+        <w:sz w:val="20"/>
+      </w:rPr>
+    </w:lvl>
+    <w:lvl w:ilvl="4" w:tentative="1">
+      <w:start w:val="1"/>
+      <w:numFmt w:val="bullet"/>
+      <w:lvlText w:val=""/>
+      <w:lvlJc w:val="left"/>
+      <w:pPr>
+        <w:tabs>
+          <w:tab w:pos="3600" w:val="num"/>
+        </w:tabs>
+        <w:ind w:hanging="360" w:left="3600"/>
+      </w:pPr>
+      <w:rPr>
+        <w:rFonts w:ascii="Wingdings" w:hAnsi="Wingdings" w:hint="default"/>
+        <w:sz w:val="20"/>
+      </w:rPr>
+    </w:lvl>
+    <w:lvl w:ilvl="5" w:tentative="1">
+      <w:start w:val="1"/>
+      <w:numFmt w:val="bullet"/>
+      <w:lvlText w:val=""/>
+      <w:lvlJc w:val="left"/>
+      <w:pPr>
+        <w:tabs>
+          <w:tab w:pos="4320" w:val="num"/>
+        </w:tabs>
+        <w:ind w:hanging="360" w:left="4320"/>
+      </w:pPr>
+      <w:rPr>
+        <w:rFonts w:ascii="Wingdings" w:hAnsi="Wingdings" w:hint="default"/>
+        <w:sz w:val="20"/>
+      </w:rPr>
+    </w:lvl>
+    <w:lvl w:ilvl="6" w:tentative="1">
+      <w:start w:val="1"/>
+      <w:numFmt w:val="bullet"/>
+      <w:lvlText w:val=""/>
+      <w:lvlJc w:val="left"/>
+      <w:pPr>
+        <w:tabs>
+          <w:tab w:pos="5040" w:val="num"/>
+        </w:tabs>
+        <w:ind w:hanging="360" w:left="5040"/>
+      </w:pPr>
+      <w:rPr>
+        <w:rFonts w:ascii="Wingdings" w:hAnsi="Wingdings" w:hint="default"/>
+        <w:sz w:val="20"/>
+      </w:rPr>
+    </w:lvl>
+    <w:lvl w:ilvl="7" w:tentative="1">
+      <w:start w:val="1"/>
+      <w:numFmt w:val="bullet"/>
+      <w:lvlText w:val=""/>
+      <w:lvlJc w:val="left"/>
+      <w:pPr>
+        <w:tabs>
+          <w:tab w:pos="5760" w:val="num"/>
+        </w:tabs>
+        <w:ind w:hanging="360" w:left="5760"/>
+      </w:pPr>
+      <w:rPr>
+        <w:rFonts w:ascii="Wingdings" w:hAnsi="Wingdings" w:hint="default"/>
+        <w:sz w:val="20"/>
+      </w:rPr>
+    </w:lvl>
+    <w:lvl w:ilvl="8" w:tentative="1">
+      <w:start w:val="1"/>
+      <w:numFmt w:val="bullet"/>
+      <w:lvlText w:val=""/>
+      <w:lvlJc w:val="left"/>
+      <w:pPr>
+        <w:tabs>
+          <w:tab w:pos="6480" w:val="num"/>
+        </w:tabs>
+        <w:ind w:hanging="360" w:left="6480"/>
+      </w:pPr>
+      <w:rPr>
+        <w:rFonts w:ascii="Wingdings" w:hAnsi="Wingdings" w:hint="default"/>
+        <w:sz w:val="20"/>
+      </w:rPr>
+    </w:lvl>
+  </w:abstractNum>
+  <w:abstractNum w15:restartNumberingAfterBreak="0" w:abstractNumId="5">
+    <w:nsid w:val="24C02544"/>
+    <w:multiLevelType w:val="multilevel"/>
+    <w:tmpl w:val="D9BA6934"/>
+    <w:lvl w:ilvl="0">
+      <w:start w:val="1"/>
+      <w:numFmt w:val="bullet"/>
+      <w:lvlText w:val=""/>
+      <w:lvlJc w:val="left"/>
+      <w:pPr>
+        <w:tabs>
+          <w:tab w:pos="720" w:val="num"/>
+        </w:tabs>
+        <w:ind w:hanging="360" w:left="720"/>
+      </w:pPr>
+      <w:rPr>
+        <w:rFonts w:ascii="Symbol" w:hAnsi="Symbol" w:hint="default"/>
+        <w:sz w:val="20"/>
+      </w:rPr>
+    </w:lvl>
+    <w:lvl w:ilvl="1" w:tentative="1">
+      <w:start w:val="1"/>
+      <w:numFmt w:val="bullet"/>
+      <w:lvlText w:val="o"/>
+      <w:lvlJc w:val="left"/>
+      <w:pPr>
+        <w:tabs>
+          <w:tab w:pos="1440" w:val="num"/>
+        </w:tabs>
+        <w:ind w:hanging="360" w:left="1440"/>
+      </w:pPr>
+      <w:rPr>
+        <w:rFonts w:ascii="Courier New" w:hAnsi="Courier New" w:hint="default"/>
+        <w:sz w:val="20"/>
+      </w:rPr>
+    </w:lvl>
+    <w:lvl w:ilvl="2" w:tentative="1">
+      <w:start w:val="1"/>
+      <w:numFmt w:val="bullet"/>
+      <w:lvlText w:val=""/>
+      <w:lvlJc w:val="left"/>
+      <w:pPr>
+        <w:tabs>
+          <w:tab w:pos="2160" w:val="num"/>
+        </w:tabs>
+        <w:ind w:hanging="360" w:left="2160"/>
+      </w:pPr>
+      <w:rPr>
+        <w:rFonts w:ascii="Wingdings" w:hAnsi="Wingdings" w:hint="default"/>
+        <w:sz w:val="20"/>
+      </w:rPr>
+    </w:lvl>
+    <w:lvl w:ilvl="3" w:tentative="1">
+      <w:start w:val="1"/>
+      <w:numFmt w:val="bullet"/>
+      <w:lvlText w:val=""/>
+      <w:lvlJc w:val="left"/>
+      <w:pPr>
+        <w:tabs>
+          <w:tab w:pos="2880" w:val="num"/>
+        </w:tabs>
+        <w:ind w:hanging="360" w:left="2880"/>
+      </w:pPr>
+      <w:rPr>
+        <w:rFonts w:ascii="Wingdings" w:hAnsi="Wingdings" w:hint="default"/>
+        <w:sz w:val="20"/>
+      </w:rPr>
+    </w:lvl>
+    <w:lvl w:ilvl="4" w:tentative="1">
+      <w:start w:val="1"/>
+      <w:numFmt w:val="bullet"/>
+      <w:lvlText w:val=""/>
+      <w:lvlJc w:val="left"/>
+      <w:pPr>
+        <w:tabs>
+          <w:tab w:pos="3600" w:val="num"/>
+        </w:tabs>
+        <w:ind w:hanging="360" w:left="3600"/>
+      </w:pPr>
+      <w:rPr>
+        <w:rFonts w:ascii="Wingdings" w:hAnsi="Wingdings" w:hint="default"/>
+        <w:sz w:val="20"/>
+      </w:rPr>
+    </w:lvl>
+    <w:lvl w:ilvl="5" w:tentative="1">
+      <w:start w:val="1"/>
+      <w:numFmt w:val="bullet"/>
+      <w:lvlText w:val=""/>
+      <w:lvlJc w:val="left"/>
+      <w:pPr>
+        <w:tabs>
+          <w:tab w:pos="4320" w:val="num"/>
+        </w:tabs>
+        <w:ind w:hanging="360" w:left="4320"/>
+      </w:pPr>
+      <w:rPr>
+        <w:rFonts w:ascii="Wingdings" w:hAnsi="Wingdings" w:hint="default"/>
+        <w:sz w:val="20"/>
+      </w:rPr>
+    </w:lvl>
+    <w:lvl w:ilvl="6" w:tentative="1">
+      <w:start w:val="1"/>
+      <w:numFmt w:val="bullet"/>
+      <w:lvlText w:val=""/>
+      <w:lvlJc w:val="left"/>
+      <w:pPr>
+        <w:tabs>
+          <w:tab w:pos="5040" w:val="num"/>
+        </w:tabs>
+        <w:ind w:hanging="360" w:left="5040"/>
+      </w:pPr>
+      <w:rPr>
+        <w:rFonts w:ascii="Wingdings" w:hAnsi="Wingdings" w:hint="default"/>
+        <w:sz w:val="20"/>
+      </w:rPr>
+    </w:lvl>
+    <w:lvl w:ilvl="7" w:tentative="1">
+      <w:start w:val="1"/>
+      <w:numFmt w:val="bullet"/>
+      <w:lvlText w:val=""/>
+      <w:lvlJc w:val="left"/>
+      <w:pPr>
+        <w:tabs>
+          <w:tab w:pos="5760" w:val="num"/>
+        </w:tabs>
+        <w:ind w:hanging="360" w:left="5760"/>
+      </w:pPr>
+      <w:rPr>
+        <w:rFonts w:ascii="Wingdings" w:hAnsi="Wingdings" w:hint="default"/>
+        <w:sz w:val="20"/>
+      </w:rPr>
+    </w:lvl>
+    <w:lvl w:ilvl="8" w:tentative="1">
+      <w:start w:val="1"/>
+      <w:numFmt w:val="bullet"/>
+      <w:lvlText w:val=""/>
+      <w:lvlJc w:val="left"/>
+      <w:pPr>
+        <w:tabs>
+          <w:tab w:pos="6480" w:val="num"/>
+        </w:tabs>
+        <w:ind w:hanging="360" w:left="6480"/>
+      </w:pPr>
+      <w:rPr>
+        <w:rFonts w:ascii="Wingdings" w:hAnsi="Wingdings" w:hint="default"/>
+        <w:sz w:val="20"/>
+      </w:rPr>
+    </w:lvl>
+  </w:abstractNum>
+  <w:abstractNum w15:restartNumberingAfterBreak="0" w:abstractNumId="6">
+    <w:nsid w:val="2724480A"/>
+    <w:multiLevelType w:val="multilevel"/>
+    <w:tmpl w:val="F3F809A8"/>
+    <w:lvl w:ilvl="0">
+      <w:start w:val="1"/>
+      <w:numFmt w:val="bullet"/>
+      <w:lvlText w:val=""/>
+      <w:lvlJc w:val="left"/>
+      <w:pPr>
+        <w:tabs>
+          <w:tab w:pos="720" w:val="num"/>
+        </w:tabs>
+        <w:ind w:hanging="360" w:left="720"/>
+      </w:pPr>
+      <w:rPr>
+        <w:rFonts w:ascii="Symbol" w:hAnsi="Symbol" w:hint="default"/>
+        <w:sz w:val="20"/>
+      </w:rPr>
+    </w:lvl>
+    <w:lvl w:ilvl="1" w:tentative="1">
+      <w:start w:val="1"/>
+      <w:numFmt w:val="bullet"/>
+      <w:lvlText w:val="o"/>
+      <w:lvlJc w:val="left"/>
+      <w:pPr>
+        <w:tabs>
+          <w:tab w:pos="1440" w:val="num"/>
+        </w:tabs>
+        <w:ind w:hanging="360" w:left="1440"/>
+      </w:pPr>
+      <w:rPr>
+        <w:rFonts w:ascii="Courier New" w:hAnsi="Courier New" w:hint="default"/>
+        <w:sz w:val="20"/>
+      </w:rPr>
+    </w:lvl>
+    <w:lvl w:ilvl="2" w:tentative="1">
+      <w:start w:val="1"/>
+      <w:numFmt w:val="bullet"/>
+      <w:lvlText w:val=""/>
+      <w:lvlJc w:val="left"/>
+      <w:pPr>
+        <w:tabs>
+          <w:tab w:pos="2160" w:val="num"/>
+        </w:tabs>
+        <w:ind w:hanging="360" w:left="2160"/>
+      </w:pPr>
+      <w:rPr>
+        <w:rFonts w:ascii="Wingdings" w:hAnsi="Wingdings" w:hint="default"/>
+        <w:sz w:val="20"/>
+      </w:rPr>
+    </w:lvl>
+    <w:lvl w:ilvl="3" w:tentative="1">
+      <w:start w:val="1"/>
+      <w:numFmt w:val="bullet"/>
+      <w:lvlText w:val=""/>
+      <w:lvlJc w:val="left"/>
+      <w:pPr>
+        <w:tabs>
+          <w:tab w:pos="2880" w:val="num"/>
+        </w:tabs>
+        <w:ind w:hanging="360" w:left="2880"/>
+      </w:pPr>
+      <w:rPr>
+        <w:rFonts w:ascii="Wingdings" w:hAnsi="Wingdings" w:hint="default"/>
+        <w:sz w:val="20"/>
+      </w:rPr>
+    </w:lvl>
+    <w:lvl w:ilvl="4" w:tentative="1">
+      <w:start w:val="1"/>
+      <w:numFmt w:val="bullet"/>
+      <w:lvlText w:val=""/>
+      <w:lvlJc w:val="left"/>
+      <w:pPr>
+        <w:tabs>
+          <w:tab w:pos="3600" w:val="num"/>
+        </w:tabs>
+        <w:ind w:hanging="360" w:left="3600"/>
+      </w:pPr>
+      <w:rPr>
+        <w:rFonts w:ascii="Wingdings" w:hAnsi="Wingdings" w:hint="default"/>
+        <w:sz w:val="20"/>
+      </w:rPr>
+    </w:lvl>
+    <w:lvl w:ilvl="5" w:tentative="1">
+      <w:start w:val="1"/>
+      <w:numFmt w:val="bullet"/>
+      <w:lvlText w:val=""/>
+      <w:lvlJc w:val="left"/>
+      <w:pPr>
+        <w:tabs>
+          <w:tab w:pos="4320" w:val="num"/>
+        </w:tabs>
+        <w:ind w:hanging="360" w:left="4320"/>
+      </w:pPr>
+      <w:rPr>
+        <w:rFonts w:ascii="Wingdings" w:hAnsi="Wingdings" w:hint="default"/>
+        <w:sz w:val="20"/>
+      </w:rPr>
+    </w:lvl>
+    <w:lvl w:ilvl="6" w:tentative="1">
+      <w:start w:val="1"/>
+      <w:numFmt w:val="bullet"/>
+      <w:lvlText w:val=""/>
+      <w:lvlJc w:val="left"/>
+      <w:pPr>
+        <w:tabs>
+          <w:tab w:pos="5040" w:val="num"/>
+        </w:tabs>
+        <w:ind w:hanging="360" w:left="5040"/>
+      </w:pPr>
+      <w:rPr>
+        <w:rFonts w:ascii="Wingdings" w:hAnsi="Wingdings" w:hint="default"/>
+        <w:sz w:val="20"/>
+      </w:rPr>
+    </w:lvl>
+    <w:lvl w:ilvl="7" w:tentative="1">
+      <w:start w:val="1"/>
+      <w:numFmt w:val="bullet"/>
+      <w:lvlText w:val=""/>
+      <w:lvlJc w:val="left"/>
+      <w:pPr>
+        <w:tabs>
+          <w:tab w:pos="5760" w:val="num"/>
+        </w:tabs>
+        <w:ind w:hanging="360" w:left="5760"/>
+      </w:pPr>
+      <w:rPr>
+        <w:rFonts w:ascii="Wingdings" w:hAnsi="Wingdings" w:hint="default"/>
+        <w:sz w:val="20"/>
+      </w:rPr>
+    </w:lvl>
+    <w:lvl w:ilvl="8" w:tentative="1">
+      <w:start w:val="1"/>
+      <w:numFmt w:val="bullet"/>
+      <w:lvlText w:val=""/>
+      <w:lvlJc w:val="left"/>
+      <w:pPr>
+        <w:tabs>
+          <w:tab w:pos="6480" w:val="num"/>
+        </w:tabs>
+        <w:ind w:hanging="360" w:left="6480"/>
+      </w:pPr>
+      <w:rPr>
+        <w:rFonts w:ascii="Wingdings" w:hAnsi="Wingdings" w:hint="default"/>
+        <w:sz w:val="20"/>
+      </w:rPr>
+    </w:lvl>
+  </w:abstractNum>
+  <w:abstractNum w15:restartNumberingAfterBreak="0" w:abstractNumId="7">
+    <w:nsid w:val="2D723254"/>
+    <w:multiLevelType w:val="hybridMultilevel"/>
+    <w:tmpl w:val="D9CE63F4"/>
+    <w:lvl w:ilvl="0" w:tplc="2BAAA2F4">
+      <w:start w:val="1"/>
+      <w:numFmt w:val="decimal"/>
+      <w:lvlText w:val="%1."/>
+      <w:lvlJc w:val="left"/>
+      <w:pPr>
+        <w:tabs>
+          <w:tab w:pos="521" w:val="num"/>
+        </w:tabs>
+        <w:ind w:hanging="360" w:left="521"/>
+      </w:pPr>
+      <w:rPr>
+        <w:rFonts w:hint="default"/>
+      </w:rPr>
+    </w:lvl>
+    <w:lvl w:ilvl="1" w:tentative="1" w:tplc="04090019">
+      <w:start w:val="1"/>
+      <w:numFmt w:val="ideographTraditional"/>
+      <w:lvlText w:val="%2、"/>
+      <w:lvlJc w:val="left"/>
+      <w:pPr>
+        <w:tabs>
+          <w:tab w:pos="1121" w:val="num"/>
+        </w:tabs>
+        <w:ind w:hanging="480" w:left="1121"/>
+      </w:pPr>
+    </w:lvl>
+    <w:lvl w:ilvl="2" w:tentative="1" w:tplc="0409001B">
+      <w:start w:val="1"/>
+      <w:numFmt w:val="lowerRoman"/>
+      <w:lvlText w:val="%3."/>
+      <w:lvlJc w:val="right"/>
+      <w:pPr>
+        <w:tabs>
+          <w:tab w:pos="1601" w:val="num"/>
+        </w:tabs>
+        <w:ind w:hanging="480" w:left="1601"/>
+      </w:pPr>
+    </w:lvl>
+    <w:lvl w:ilvl="3" w:tentative="1" w:tplc="0409000F">
+      <w:start w:val="1"/>
+      <w:numFmt w:val="decimal"/>
+      <w:lvlText w:val="%4."/>
+      <w:lvlJc w:val="left"/>
+      <w:pPr>
+        <w:tabs>
+          <w:tab w:pos="2081" w:val="num"/>
+        </w:tabs>
+        <w:ind w:hanging="480" w:left="2081"/>
+      </w:pPr>
+    </w:lvl>
+    <w:lvl w:ilvl="4" w:tentative="1" w:tplc="04090019">
+      <w:start w:val="1"/>
+      <w:numFmt w:val="ideographTraditional"/>
+      <w:lvlText w:val="%5、"/>
+      <w:lvlJc w:val="left"/>
+      <w:pPr>
+        <w:tabs>
+          <w:tab w:pos="2561" w:val="num"/>
+        </w:tabs>
+        <w:ind w:hanging="480" w:left="2561"/>
+      </w:pPr>
+    </w:lvl>
+    <w:lvl w:ilvl="5" w:tentative="1" w:tplc="0409001B">
+      <w:start w:val="1"/>
+      <w:numFmt w:val="lowerRoman"/>
+      <w:lvlText w:val="%6."/>
+      <w:lvlJc w:val="right"/>
+      <w:pPr>
+        <w:tabs>
+          <w:tab w:pos="3041" w:val="num"/>
+        </w:tabs>
+        <w:ind w:hanging="480" w:left="3041"/>
+      </w:pPr>
+    </w:lvl>
+    <w:lvl w:ilvl="6" w:tentative="1" w:tplc="0409000F">
+      <w:start w:val="1"/>
+      <w:numFmt w:val="decimal"/>
+      <w:lvlText w:val="%7."/>
+      <w:lvlJc w:val="left"/>
+      <w:pPr>
+        <w:tabs>
+          <w:tab w:pos="3521" w:val="num"/>
+        </w:tabs>
+        <w:ind w:hanging="480" w:left="3521"/>
+      </w:pPr>
+    </w:lvl>
+    <w:lvl w:ilvl="7" w:tentative="1" w:tplc="04090019">
+      <w:start w:val="1"/>
+      <w:numFmt w:val="ideographTraditional"/>
+      <w:lvlText w:val="%8、"/>
+      <w:lvlJc w:val="left"/>
+      <w:pPr>
+        <w:tabs>
+          <w:tab w:pos="4001" w:val="num"/>
+        </w:tabs>
+        <w:ind w:hanging="480" w:left="4001"/>
+      </w:pPr>
+    </w:lvl>
+    <w:lvl w:ilvl="8" w:tentative="1" w:tplc="0409001B">
+      <w:start w:val="1"/>
+      <w:numFmt w:val="lowerRoman"/>
+      <w:lvlText w:val="%9."/>
+      <w:lvlJc w:val="right"/>
+      <w:pPr>
+        <w:tabs>
+          <w:tab w:pos="4481" w:val="num"/>
+        </w:tabs>
+        <w:ind w:hanging="480" w:left="4481"/>
+      </w:pPr>
+    </w:lvl>
+  </w:abstractNum>
+  <w:abstractNum w15:restartNumberingAfterBreak="0" w:abstractNumId="8">
+    <w:nsid w:val="2EDE36CB"/>
+    <w:multiLevelType w:val="hybridMultilevel"/>
+    <w:tmpl w:val="B3F412A2"/>
+    <w:lvl w:ilvl="0" w:tplc="7EC6D3D8">
+      <w:start w:val="2"/>
+      <w:numFmt w:val="taiwaneseCountingThousand"/>
+      <w:lvlText w:val="%1、"/>
+      <w:lvlJc w:val="left"/>
+      <w:pPr>
+        <w:ind w:hanging="720" w:left="1078"/>
+      </w:pPr>
+      <w:rPr>
+        <w:rFonts w:hint="default"/>
+      </w:rPr>
+    </w:lvl>
+    <w:lvl w:ilvl="1" w:tentative="1" w:tplc="04090019">
+      <w:start w:val="1"/>
+      <w:numFmt w:val="ideographTraditional"/>
+      <w:lvlText w:val="%2、"/>
+      <w:lvlJc w:val="left"/>
+      <w:pPr>
+        <w:ind w:hanging="480" w:left="1318"/>
+      </w:pPr>
+    </w:lvl>
+    <w:lvl w:ilvl="2" w:tentative="1" w:tplc="0409001B">
+      <w:start w:val="1"/>
+      <w:numFmt w:val="lowerRoman"/>
+      <w:lvlText w:val="%3."/>
+      <w:lvlJc w:val="right"/>
+      <w:pPr>
+        <w:ind w:hanging="480" w:left="1798"/>
+      </w:pPr>
+    </w:lvl>
+    <w:lvl w:ilvl="3" w:tentative="1" w:tplc="0409000F">
+      <w:start w:val="1"/>
+      <w:numFmt w:val="decimal"/>
+      <w:lvlText w:val="%4."/>
+      <w:lvlJc w:val="left"/>
+      <w:pPr>
+        <w:ind w:hanging="480" w:left="2278"/>
+      </w:pPr>
+    </w:lvl>
+    <w:lvl w:ilvl="4" w:tentative="1" w:tplc="04090019">
+      <w:start w:val="1"/>
+      <w:numFmt w:val="ideographTraditional"/>
+      <w:lvlText w:val="%5、"/>
+      <w:lvlJc w:val="left"/>
+      <w:pPr>
+        <w:ind w:hanging="480" w:left="2758"/>
+      </w:pPr>
+    </w:lvl>
+    <w:lvl w:ilvl="5" w:tentative="1" w:tplc="0409001B">
+      <w:start w:val="1"/>
+      <w:numFmt w:val="lowerRoman"/>
+      <w:lvlText w:val="%6."/>
+      <w:lvlJc w:val="right"/>
+      <w:pPr>
+        <w:ind w:hanging="480" w:left="3238"/>
+      </w:pPr>
+    </w:lvl>
+    <w:lvl w:ilvl="6" w:tentative="1" w:tplc="0409000F">
+      <w:start w:val="1"/>
+      <w:numFmt w:val="decimal"/>
+      <w:lvlText w:val="%7."/>
+      <w:lvlJc w:val="left"/>
+      <w:pPr>
+        <w:ind w:hanging="480" w:left="3718"/>
+      </w:pPr>
+    </w:lvl>
+    <w:lvl w:ilvl="7" w:tentative="1" w:tplc="04090019">
+      <w:start w:val="1"/>
+      <w:numFmt w:val="ideographTraditional"/>
+      <w:lvlText w:val="%8、"/>
+      <w:lvlJc w:val="left"/>
+      <w:pPr>
+        <w:ind w:hanging="480" w:left="4198"/>
+      </w:pPr>
+    </w:lvl>
+    <w:lvl w:ilvl="8" w:tentative="1" w:tplc="0409001B">
+      <w:start w:val="1"/>
+      <w:numFmt w:val="lowerRoman"/>
+      <w:lvlText w:val="%9."/>
+      <w:lvlJc w:val="right"/>
+      <w:pPr>
+        <w:ind w:hanging="480" w:left="4678"/>
+      </w:pPr>
+    </w:lvl>
+  </w:abstractNum>
+  <w:abstractNum w15:restartNumberingAfterBreak="0" w:abstractNumId="9">
+    <w:nsid w:val="378A5E68"/>
+    <w:multiLevelType w:val="multilevel"/>
+    <w:tmpl w:val="2CE484C2"/>
+    <w:lvl w:ilvl="0">
+      <w:start w:val="1"/>
+      <w:numFmt w:val="bullet"/>
+      <w:lvlText w:val=""/>
+      <w:lvlJc w:val="left"/>
+      <w:pPr>
+        <w:tabs>
+          <w:tab w:pos="720" w:val="num"/>
+        </w:tabs>
+        <w:ind w:hanging="360" w:left="720"/>
+      </w:pPr>
+      <w:rPr>
+        <w:rFonts w:ascii="Symbol" w:hAnsi="Symbol" w:hint="default"/>
+        <w:sz w:val="20"/>
+      </w:rPr>
+    </w:lvl>
+    <w:lvl w:ilvl="1" w:tentative="1">
+      <w:start w:val="1"/>
+      <w:numFmt w:val="bullet"/>
+      <w:lvlText w:val="o"/>
+      <w:lvlJc w:val="left"/>
+      <w:pPr>
+        <w:tabs>
+          <w:tab w:pos="1440" w:val="num"/>
+        </w:tabs>
+        <w:ind w:hanging="360" w:left="1440"/>
+      </w:pPr>
+      <w:rPr>
+        <w:rFonts w:ascii="Courier New" w:hAnsi="Courier New" w:hint="default"/>
+        <w:sz w:val="20"/>
+      </w:rPr>
+    </w:lvl>
+    <w:lvl w:ilvl="2" w:tentative="1">
+      <w:start w:val="1"/>
+      <w:numFmt w:val="bullet"/>
+      <w:lvlText w:val=""/>
+      <w:lvlJc w:val="left"/>
+      <w:pPr>
+        <w:tabs>
+          <w:tab w:pos="2160" w:val="num"/>
+        </w:tabs>
+        <w:ind w:hanging="360" w:left="2160"/>
+      </w:pPr>
+      <w:rPr>
+        <w:rFonts w:ascii="Wingdings" w:hAnsi="Wingdings" w:hint="default"/>
+        <w:sz w:val="20"/>
+      </w:rPr>
+    </w:lvl>
+    <w:lvl w:ilvl="3" w:tentative="1">
+      <w:start w:val="1"/>
+      <w:numFmt w:val="bullet"/>
+      <w:lvlText w:val=""/>
+      <w:lvlJc w:val="left"/>
+      <w:pPr>
+        <w:tabs>
+          <w:tab w:pos="2880" w:val="num"/>
+        </w:tabs>
+        <w:ind w:hanging="360" w:left="2880"/>
+      </w:pPr>
+      <w:rPr>
+        <w:rFonts w:ascii="Wingdings" w:hAnsi="Wingdings" w:hint="default"/>
+        <w:sz w:val="20"/>
+      </w:rPr>
+    </w:lvl>
+    <w:lvl w:ilvl="4" w:tentative="1">
+      <w:start w:val="1"/>
+      <w:numFmt w:val="bullet"/>
+      <w:lvlText w:val=""/>
+      <w:lvlJc w:val="left"/>
+      <w:pPr>
+        <w:tabs>
+          <w:tab w:pos="3600" w:val="num"/>
+        </w:tabs>
+        <w:ind w:hanging="360" w:left="3600"/>
+      </w:pPr>
+      <w:rPr>
+        <w:rFonts w:ascii="Wingdings" w:hAnsi="Wingdings" w:hint="default"/>
+        <w:sz w:val="20"/>
+      </w:rPr>
+    </w:lvl>
+    <w:lvl w:ilvl="5" w:tentative="1">
+      <w:start w:val="1"/>
+      <w:numFmt w:val="bullet"/>
+      <w:lvlText w:val=""/>
+      <w:lvlJc w:val="left"/>
+      <w:pPr>
+        <w:tabs>
+          <w:tab w:pos="4320" w:val="num"/>
+        </w:tabs>
+        <w:ind w:hanging="360" w:left="4320"/>
+      </w:pPr>
+      <w:rPr>
+        <w:rFonts w:ascii="Wingdings" w:hAnsi="Wingdings" w:hint="default"/>
+        <w:sz w:val="20"/>
+      </w:rPr>
+    </w:lvl>
+    <w:lvl w:ilvl="6" w:tentative="1">
+      <w:start w:val="1"/>
+      <w:numFmt w:val="bullet"/>
+      <w:lvlText w:val=""/>
+      <w:lvlJc w:val="left"/>
+      <w:pPr>
+        <w:tabs>
+          <w:tab w:pos="5040" w:val="num"/>
+        </w:tabs>
+        <w:ind w:hanging="360" w:left="5040"/>
+      </w:pPr>
+      <w:rPr>
+        <w:rFonts w:ascii="Wingdings" w:hAnsi="Wingdings" w:hint="default"/>
+        <w:sz w:val="20"/>
+      </w:rPr>
+    </w:lvl>
+    <w:lvl w:ilvl="7" w:tentative="1">
+      <w:start w:val="1"/>
+      <w:numFmt w:val="bullet"/>
+      <w:lvlText w:val=""/>
+      <w:lvlJc w:val="left"/>
+      <w:pPr>
+        <w:tabs>
+          <w:tab w:pos="5760" w:val="num"/>
+        </w:tabs>
+        <w:ind w:hanging="360" w:left="5760"/>
+      </w:pPr>
+      <w:rPr>
+        <w:rFonts w:ascii="Wingdings" w:hAnsi="Wingdings" w:hint="default"/>
+        <w:sz w:val="20"/>
+      </w:rPr>
+    </w:lvl>
+    <w:lvl w:ilvl="8" w:tentative="1">
+      <w:start w:val="1"/>
+      <w:numFmt w:val="bullet"/>
+      <w:lvlText w:val=""/>
+      <w:lvlJc w:val="left"/>
+      <w:pPr>
+        <w:tabs>
+          <w:tab w:pos="6480" w:val="num"/>
+        </w:tabs>
+        <w:ind w:hanging="360" w:left="6480"/>
+      </w:pPr>
+      <w:rPr>
+        <w:rFonts w:ascii="Wingdings" w:hAnsi="Wingdings" w:hint="default"/>
+        <w:sz w:val="20"/>
+      </w:rPr>
+    </w:lvl>
+  </w:abstractNum>
+  <w:abstractNum w15:restartNumberingAfterBreak="0" w:abstractNumId="10">
+    <w:nsid w:val="37FF7495"/>
+    <w:multiLevelType w:val="hybridMultilevel"/>
+    <w:tmpl w:val="56EE6536"/>
+    <w:lvl w:ilvl="0" w:tplc="5184B98A">
+      <w:start w:val="3"/>
+      <w:numFmt w:val="bullet"/>
+      <w:lvlText w:val="□"/>
+      <w:lvlJc w:val="left"/>
+      <w:pPr>
+        <w:tabs>
+          <w:tab w:pos="658" w:val="num"/>
+        </w:tabs>
+        <w:ind w:hanging="360" w:left="658"/>
+      </w:pPr>
+      <w:rPr>
+        <w:rFonts w:ascii="標楷體" w:cs="Times New Roman" w:eastAsia="標楷體" w:hAnsi="標楷體" w:hint="eastAsia"/>
+      </w:rPr>
+    </w:lvl>
+    <w:lvl w:ilvl="1" w:tentative="1" w:tplc="04090003">
+      <w:start w:val="1"/>
+      <w:numFmt w:val="bullet"/>
+      <w:lvlText w:val=""/>
+      <w:lvlJc w:val="left"/>
+      <w:pPr>
+        <w:tabs>
+          <w:tab w:pos="1258" w:val="num"/>
+        </w:tabs>
+        <w:ind w:hanging="480" w:left="1258"/>
+      </w:pPr>
+      <w:rPr>
+        <w:rFonts w:ascii="Wingdings" w:hAnsi="Wingdings" w:hint="default"/>
+      </w:rPr>
+    </w:lvl>
+    <w:lvl w:ilvl="2" w:tentative="1" w:tplc="04090005">
+      <w:start w:val="1"/>
+      <w:numFmt w:val="bullet"/>
+      <w:lvlText w:val=""/>
+      <w:lvlJc w:val="left"/>
+      <w:pPr>
+        <w:tabs>
+          <w:tab w:pos="1738" w:val="num"/>
+        </w:tabs>
+        <w:ind w:hanging="480" w:left="1738"/>
+      </w:pPr>
+      <w:rPr>
+        <w:rFonts w:ascii="Wingdings" w:hAnsi="Wingdings" w:hint="default"/>
+      </w:rPr>
+    </w:lvl>
+    <w:lvl w:ilvl="3" w:tentative="1" w:tplc="04090001">
+      <w:start w:val="1"/>
+      <w:numFmt w:val="bullet"/>
+      <w:lvlText w:val=""/>
+      <w:lvlJc w:val="left"/>
+      <w:pPr>
+        <w:tabs>
+          <w:tab w:pos="2218" w:val="num"/>
+        </w:tabs>
+        <w:ind w:hanging="480" w:left="2218"/>
+      </w:pPr>
+      <w:rPr>
+        <w:rFonts w:ascii="Wingdings" w:hAnsi="Wingdings" w:hint="default"/>
+      </w:rPr>
+    </w:lvl>
+    <w:lvl w:ilvl="4" w:tentative="1" w:tplc="04090003">
+      <w:start w:val="1"/>
+      <w:numFmt w:val="bullet"/>
+      <w:lvlText w:val=""/>
+      <w:lvlJc w:val="left"/>
+      <w:pPr>
+        <w:tabs>
+          <w:tab w:pos="2698" w:val="num"/>
+        </w:tabs>
+        <w:ind w:hanging="480" w:left="2698"/>
+      </w:pPr>
+      <w:rPr>
+        <w:rFonts w:ascii="Wingdings" w:hAnsi="Wingdings" w:hint="default"/>
+      </w:rPr>
+    </w:lvl>
+    <w:lvl w:ilvl="5" w:tentative="1" w:tplc="04090005">
+      <w:start w:val="1"/>
+      <w:numFmt w:val="bullet"/>
+      <w:lvlText w:val=""/>
+      <w:lvlJc w:val="left"/>
+      <w:pPr>
+        <w:tabs>
+          <w:tab w:pos="3178" w:val="num"/>
+        </w:tabs>
+        <w:ind w:hanging="480" w:left="3178"/>
+      </w:pPr>
+      <w:rPr>
+        <w:rFonts w:ascii="Wingdings" w:hAnsi="Wingdings" w:hint="default"/>
+      </w:rPr>
+    </w:lvl>
+    <w:lvl w:ilvl="6" w:tentative="1" w:tplc="04090001">
+      <w:start w:val="1"/>
+      <w:numFmt w:val="bullet"/>
+      <w:lvlText w:val=""/>
+      <w:lvlJc w:val="left"/>
+      <w:pPr>
+        <w:tabs>
+          <w:tab w:pos="3658" w:val="num"/>
+        </w:tabs>
+        <w:ind w:hanging="480" w:left="3658"/>
+      </w:pPr>
+      <w:rPr>
+        <w:rFonts w:ascii="Wingdings" w:hAnsi="Wingdings" w:hint="default"/>
+      </w:rPr>
+    </w:lvl>
+    <w:lvl w:ilvl="7" w:tentative="1" w:tplc="04090003">
+      <w:start w:val="1"/>
+      <w:numFmt w:val="bullet"/>
+      <w:lvlText w:val=""/>
+      <w:lvlJc w:val="left"/>
+      <w:pPr>
+        <w:tabs>
+          <w:tab w:pos="4138" w:val="num"/>
+        </w:tabs>
+        <w:ind w:hanging="480" w:left="4138"/>
+      </w:pPr>
+      <w:rPr>
+        <w:rFonts w:ascii="Wingdings" w:hAnsi="Wingdings" w:hint="default"/>
+      </w:rPr>
+    </w:lvl>
+    <w:lvl w:ilvl="8" w:tentative="1" w:tplc="04090005">
+      <w:start w:val="1"/>
+      <w:numFmt w:val="bullet"/>
+      <w:lvlText w:val=""/>
+      <w:lvlJc w:val="left"/>
+      <w:pPr>
+        <w:tabs>
+          <w:tab w:pos="4618" w:val="num"/>
+        </w:tabs>
+        <w:ind w:hanging="480" w:left="4618"/>
+      </w:pPr>
+      <w:rPr>
+        <w:rFonts w:ascii="Wingdings" w:hAnsi="Wingdings" w:hint="default"/>
+      </w:rPr>
+    </w:lvl>
+  </w:abstractNum>
+  <w:abstractNum w15:restartNumberingAfterBreak="0" w:abstractNumId="11">
+    <w:nsid w:val="4134391C"/>
+    <w:multiLevelType w:val="hybridMultilevel"/>
+    <w:tmpl w:val="5DC49608"/>
+    <w:lvl w:ilvl="0" w:tplc="04090001">
+      <w:start w:val="1"/>
+      <w:numFmt w:val="bullet"/>
+      <w:lvlText w:val=""/>
+      <w:lvlJc w:val="left"/>
+      <w:pPr>
+        <w:ind w:hanging="480" w:left="1040"/>
+      </w:pPr>
+      <w:rPr>
+        <w:rFonts w:ascii="Wingdings" w:hAnsi="Wingdings" w:hint="default"/>
+      </w:rPr>
+    </w:lvl>
+    <w:lvl w:ilvl="1" w:tentative="1" w:tplc="04090003">
+      <w:start w:val="1"/>
+      <w:numFmt w:val="bullet"/>
+      <w:lvlText w:val=""/>
+      <w:lvlJc w:val="left"/>
+      <w:pPr>
+        <w:ind w:hanging="480" w:left="1520"/>
+      </w:pPr>
+      <w:rPr>
+        <w:rFonts w:ascii="Wingdings" w:hAnsi="Wingdings" w:hint="default"/>
+      </w:rPr>
+    </w:lvl>
+    <w:lvl w:ilvl="2" w:tentative="1" w:tplc="04090005">
+      <w:start w:val="1"/>
+      <w:numFmt w:val="bullet"/>
+      <w:lvlText w:val=""/>
+      <w:lvlJc w:val="left"/>
+      <w:pPr>
+        <w:ind w:hanging="480" w:left="2000"/>
+      </w:pPr>
+      <w:rPr>
+        <w:rFonts w:ascii="Wingdings" w:hAnsi="Wingdings" w:hint="default"/>
+      </w:rPr>
+    </w:lvl>
+    <w:lvl w:ilvl="3" w:tentative="1" w:tplc="04090001">
+      <w:start w:val="1"/>
+      <w:numFmt w:val="bullet"/>
+      <w:lvlText w:val=""/>
+      <w:lvlJc w:val="left"/>
+      <w:pPr>
+        <w:ind w:hanging="480" w:left="2480"/>
+      </w:pPr>
+      <w:rPr>
+        <w:rFonts w:ascii="Wingdings" w:hAnsi="Wingdings" w:hint="default"/>
+      </w:rPr>
+    </w:lvl>
+    <w:lvl w:ilvl="4" w:tentative="1" w:tplc="04090003">
+      <w:start w:val="1"/>
+      <w:numFmt w:val="bullet"/>
+      <w:lvlText w:val=""/>
+      <w:lvlJc w:val="left"/>
+      <w:pPr>
+        <w:ind w:hanging="480" w:left="2960"/>
+      </w:pPr>
+      <w:rPr>
+        <w:rFonts w:ascii="Wingdings" w:hAnsi="Wingdings" w:hint="default"/>
+      </w:rPr>
+    </w:lvl>
+    <w:lvl w:ilvl="5" w:tentative="1" w:tplc="04090005">
+      <w:start w:val="1"/>
+      <w:numFmt w:val="bullet"/>
+      <w:lvlText w:val=""/>
+      <w:lvlJc w:val="left"/>
+      <w:pPr>
+        <w:ind w:hanging="480" w:left="3440"/>
+      </w:pPr>
+      <w:rPr>
+        <w:rFonts w:ascii="Wingdings" w:hAnsi="Wingdings" w:hint="default"/>
+      </w:rPr>
+    </w:lvl>
+    <w:lvl w:ilvl="6" w:tentative="1" w:tplc="04090001">
+      <w:start w:val="1"/>
+      <w:numFmt w:val="bullet"/>
+      <w:lvlText w:val=""/>
+      <w:lvlJc w:val="left"/>
+      <w:pPr>
+        <w:ind w:hanging="480" w:left="3920"/>
+      </w:pPr>
+      <w:rPr>
+        <w:rFonts w:ascii="Wingdings" w:hAnsi="Wingdings" w:hint="default"/>
+      </w:rPr>
+    </w:lvl>
+    <w:lvl w:ilvl="7" w:tentative="1" w:tplc="04090003">
+      <w:start w:val="1"/>
+      <w:numFmt w:val="bullet"/>
+      <w:lvlText w:val=""/>
+      <w:lvlJc w:val="left"/>
+      <w:pPr>
+        <w:ind w:hanging="480" w:left="4400"/>
+      </w:pPr>
+      <w:rPr>
+        <w:rFonts w:ascii="Wingdings" w:hAnsi="Wingdings" w:hint="default"/>
+      </w:rPr>
+    </w:lvl>
+    <w:lvl w:ilvl="8" w:tentative="1" w:tplc="04090005">
+      <w:start w:val="1"/>
+      <w:numFmt w:val="bullet"/>
+      <w:lvlText w:val=""/>
+      <w:lvlJc w:val="left"/>
+      <w:pPr>
+        <w:ind w:hanging="480" w:left="4880"/>
+      </w:pPr>
+      <w:rPr>
+        <w:rFonts w:ascii="Wingdings" w:hAnsi="Wingdings" w:hint="default"/>
+      </w:rPr>
+    </w:lvl>
+  </w:abstractNum>
+  <w:abstractNum w15:restartNumberingAfterBreak="0" w:abstractNumId="12">
+    <w:nsid w:val="49B02C9A"/>
+    <w:multiLevelType w:val="hybridMultilevel"/>
+    <w:tmpl w:val="4334854A"/>
+    <w:lvl w:ilvl="0" w:tplc="C9F2BC9E">
+      <w:start w:val="1"/>
+      <w:numFmt w:val="decimal"/>
+      <w:lvlText w:val="%1."/>
+      <w:lvlJc w:val="right"/>
+      <w:pPr>
+        <w:tabs>
+          <w:tab w:pos="840" w:val="num"/>
+        </w:tabs>
+        <w:ind w:hanging="480" w:left="840"/>
+      </w:pPr>
+      <w:rPr>
+        <w:rFonts w:hint="eastAsia"/>
+        <w:lang w:eastAsia="zh-TW"/>
+      </w:rPr>
+    </w:lvl>
+    <w:lvl w:ilvl="1" w:tentative="1" w:tplc="04090019">
+      <w:start w:val="1"/>
+      <w:numFmt w:val="ideographTraditional"/>
+      <w:lvlText w:val="%2、"/>
+      <w:lvlJc w:val="left"/>
+      <w:pPr>
+        <w:tabs>
+          <w:tab w:pos="480" w:val="num"/>
+        </w:tabs>
+        <w:ind w:hanging="480" w:left="480"/>
+      </w:pPr>
+    </w:lvl>
+    <w:lvl w:ilvl="2" w:tentative="1" w:tplc="0409001B">
+      <w:start w:val="1"/>
+      <w:numFmt w:val="lowerRoman"/>
+      <w:lvlText w:val="%3."/>
+      <w:lvlJc w:val="right"/>
+      <w:pPr>
+        <w:tabs>
+          <w:tab w:pos="960" w:val="num"/>
+        </w:tabs>
+        <w:ind w:hanging="480" w:left="960"/>
+      </w:pPr>
+    </w:lvl>
+    <w:lvl w:ilvl="3" w:tentative="1" w:tplc="0409000F">
+      <w:start w:val="1"/>
+      <w:numFmt w:val="decimal"/>
+      <w:lvlText w:val="%4."/>
+      <w:lvlJc w:val="left"/>
+      <w:pPr>
+        <w:tabs>
+          <w:tab w:pos="1440" w:val="num"/>
+        </w:tabs>
+        <w:ind w:hanging="480" w:left="1440"/>
+      </w:pPr>
+    </w:lvl>
+    <w:lvl w:ilvl="4" w:tentative="1" w:tplc="04090019">
+      <w:start w:val="1"/>
+      <w:numFmt w:val="ideographTraditional"/>
+      <w:lvlText w:val="%5、"/>
+      <w:lvlJc w:val="left"/>
+      <w:pPr>
+        <w:tabs>
+          <w:tab w:pos="1920" w:val="num"/>
+        </w:tabs>
+        <w:ind w:hanging="480" w:left="1920"/>
+      </w:pPr>
+    </w:lvl>
+    <w:lvl w:ilvl="5" w:tentative="1" w:tplc="0409001B">
+      <w:start w:val="1"/>
+      <w:numFmt w:val="lowerRoman"/>
+      <w:lvlText w:val="%6."/>
+      <w:lvlJc w:val="right"/>
+      <w:pPr>
+        <w:tabs>
+          <w:tab w:pos="2400" w:val="num"/>
+        </w:tabs>
+        <w:ind w:hanging="480" w:left="2400"/>
+      </w:pPr>
+    </w:lvl>
+    <w:lvl w:ilvl="6" w:tentative="1" w:tplc="0409000F">
+      <w:start w:val="1"/>
+      <w:numFmt w:val="decimal"/>
+      <w:lvlText w:val="%7."/>
+      <w:lvlJc w:val="left"/>
+      <w:pPr>
+        <w:tabs>
+          <w:tab w:pos="2880" w:val="num"/>
+        </w:tabs>
+        <w:ind w:hanging="480" w:left="2880"/>
+      </w:pPr>
+    </w:lvl>
+    <w:lvl w:ilvl="7" w:tentative="1" w:tplc="04090019">
+      <w:start w:val="1"/>
+      <w:numFmt w:val="ideographTraditional"/>
+      <w:lvlText w:val="%8、"/>
+      <w:lvlJc w:val="left"/>
+      <w:pPr>
+        <w:tabs>
+          <w:tab w:pos="3360" w:val="num"/>
+        </w:tabs>
+        <w:ind w:hanging="480" w:left="3360"/>
+      </w:pPr>
+    </w:lvl>
+    <w:lvl w:ilvl="8" w:tentative="1" w:tplc="0409001B">
+      <w:start w:val="1"/>
+      <w:numFmt w:val="lowerRoman"/>
+      <w:lvlText w:val="%9."/>
+      <w:lvlJc w:val="right"/>
+      <w:pPr>
+        <w:tabs>
+          <w:tab w:pos="3840" w:val="num"/>
+        </w:tabs>
+        <w:ind w:hanging="480" w:left="3840"/>
+      </w:pPr>
+    </w:lvl>
+  </w:abstractNum>
+  <w:abstractNum w15:restartNumberingAfterBreak="0" w:abstractNumId="13">
+    <w:nsid w:val="51CB3137"/>
+    <w:multiLevelType w:val="multilevel"/>
+    <w:tmpl w:val="AE5C74FC"/>
+    <w:lvl w:ilvl="0">
+      <w:start w:val="1"/>
+      <w:numFmt w:val="bullet"/>
+      <w:lvlText w:val=""/>
+      <w:lvlJc w:val="left"/>
+      <w:pPr>
+        <w:tabs>
+          <w:tab w:pos="720" w:val="num"/>
+        </w:tabs>
+        <w:ind w:hanging="360" w:left="720"/>
+      </w:pPr>
+      <w:rPr>
+        <w:rFonts w:ascii="Symbol" w:hAnsi="Symbol" w:hint="default"/>
+        <w:sz w:val="20"/>
+      </w:rPr>
+    </w:lvl>
+    <w:lvl w:ilvl="1" w:tentative="1">
+      <w:start w:val="1"/>
+      <w:numFmt w:val="bullet"/>
+      <w:lvlText w:val="o"/>
+      <w:lvlJc w:val="left"/>
+      <w:pPr>
+        <w:tabs>
+          <w:tab w:pos="1440" w:val="num"/>
+        </w:tabs>
+        <w:ind w:hanging="360" w:left="1440"/>
+      </w:pPr>
+      <w:rPr>
+        <w:rFonts w:ascii="Courier New" w:hAnsi="Courier New" w:hint="default"/>
+        <w:sz w:val="20"/>
+      </w:rPr>
+    </w:lvl>
+    <w:lvl w:ilvl="2" w:tentative="1">
+      <w:start w:val="1"/>
+      <w:numFmt w:val="bullet"/>
+      <w:lvlText w:val=""/>
+      <w:lvlJc w:val="left"/>
+      <w:pPr>
+        <w:tabs>
+          <w:tab w:pos="2160" w:val="num"/>
+        </w:tabs>
+        <w:ind w:hanging="360" w:left="2160"/>
+      </w:pPr>
+      <w:rPr>
+        <w:rFonts w:ascii="Wingdings" w:hAnsi="Wingdings" w:hint="default"/>
+        <w:sz w:val="20"/>
+      </w:rPr>
+    </w:lvl>
+    <w:lvl w:ilvl="3" w:tentative="1">
+      <w:start w:val="1"/>
+      <w:numFmt w:val="bullet"/>
+      <w:lvlText w:val=""/>
+      <w:lvlJc w:val="left"/>
+      <w:pPr>
+        <w:tabs>
+          <w:tab w:pos="2880" w:val="num"/>
+        </w:tabs>
+        <w:ind w:hanging="360" w:left="2880"/>
+      </w:pPr>
+      <w:rPr>
+        <w:rFonts w:ascii="Wingdings" w:hAnsi="Wingdings" w:hint="default"/>
+        <w:sz w:val="20"/>
+      </w:rPr>
+    </w:lvl>
+    <w:lvl w:ilvl="4" w:tentative="1">
+      <w:start w:val="1"/>
+      <w:numFmt w:val="bullet"/>
+      <w:lvlText w:val=""/>
+      <w:lvlJc w:val="left"/>
+      <w:pPr>
+        <w:tabs>
+          <w:tab w:pos="3600" w:val="num"/>
+        </w:tabs>
+        <w:ind w:hanging="360" w:left="3600"/>
+      </w:pPr>
+      <w:rPr>
+        <w:rFonts w:ascii="Wingdings" w:hAnsi="Wingdings" w:hint="default"/>
+        <w:sz w:val="20"/>
+      </w:rPr>
+    </w:lvl>
+    <w:lvl w:ilvl="5" w:tentative="1">
+      <w:start w:val="1"/>
+      <w:numFmt w:val="bullet"/>
+      <w:lvlText w:val=""/>
+      <w:lvlJc w:val="left"/>
+      <w:pPr>
+        <w:tabs>
+          <w:tab w:pos="4320" w:val="num"/>
+        </w:tabs>
+        <w:ind w:hanging="360" w:left="4320"/>
+      </w:pPr>
+      <w:rPr>
+        <w:rFonts w:ascii="Wingdings" w:hAnsi="Wingdings" w:hint="default"/>
+        <w:sz w:val="20"/>
+      </w:rPr>
+    </w:lvl>
+    <w:lvl w:ilvl="6" w:tentative="1">
+      <w:start w:val="1"/>
+      <w:numFmt w:val="bullet"/>
+      <w:lvlText w:val=""/>
+      <w:lvlJc w:val="left"/>
+      <w:pPr>
+        <w:tabs>
+          <w:tab w:pos="5040" w:val="num"/>
+        </w:tabs>
+        <w:ind w:hanging="360" w:left="5040"/>
+      </w:pPr>
+      <w:rPr>
+        <w:rFonts w:ascii="Wingdings" w:hAnsi="Wingdings" w:hint="default"/>
+        <w:sz w:val="20"/>
+      </w:rPr>
+    </w:lvl>
+    <w:lvl w:ilvl="7" w:tentative="1">
+      <w:start w:val="1"/>
+      <w:numFmt w:val="bullet"/>
+      <w:lvlText w:val=""/>
+      <w:lvlJc w:val="left"/>
+      <w:pPr>
+        <w:tabs>
+          <w:tab w:pos="5760" w:val="num"/>
+        </w:tabs>
+        <w:ind w:hanging="360" w:left="5760"/>
+      </w:pPr>
+      <w:rPr>
+        <w:rFonts w:ascii="Wingdings" w:hAnsi="Wingdings" w:hint="default"/>
+        <w:sz w:val="20"/>
+      </w:rPr>
+    </w:lvl>
+    <w:lvl w:ilvl="8" w:tentative="1">
+      <w:start w:val="1"/>
+      <w:numFmt w:val="bullet"/>
+      <w:lvlText w:val=""/>
+      <w:lvlJc w:val="left"/>
+      <w:pPr>
+        <w:tabs>
+          <w:tab w:pos="6480" w:val="num"/>
+        </w:tabs>
+        <w:ind w:hanging="360" w:left="6480"/>
+      </w:pPr>
+      <w:rPr>
+        <w:rFonts w:ascii="Wingdings" w:hAnsi="Wingdings" w:hint="default"/>
+        <w:sz w:val="20"/>
+      </w:rPr>
+    </w:lvl>
+  </w:abstractNum>
+  <w:abstractNum w15:restartNumberingAfterBreak="0" w:abstractNumId="14">
+    <w:nsid w:val="573C5E66"/>
+    <w:multiLevelType w:val="hybridMultilevel"/>
+    <w:tmpl w:val="5846F498"/>
+    <w:lvl w:ilvl="0" w:tplc="57945E84">
+      <w:start w:val="3"/>
+      <w:numFmt w:val="bullet"/>
+      <w:lvlText w:val="□"/>
+      <w:lvlJc w:val="left"/>
+      <w:pPr>
+        <w:tabs>
+          <w:tab w:pos="660" w:val="num"/>
+        </w:tabs>
+        <w:ind w:hanging="360" w:left="660"/>
+      </w:pPr>
+      <w:rPr>
+        <w:rFonts w:ascii="標楷體" w:cs="Times New Roman" w:eastAsia="標楷體" w:hAnsi="標楷體" w:hint="eastAsia"/>
+      </w:rPr>
+    </w:lvl>
+    <w:lvl w:ilvl="1" w:tentative="1" w:tplc="04090003">
+      <w:start w:val="1"/>
+      <w:numFmt w:val="bullet"/>
+      <w:lvlText w:val=""/>
+      <w:lvlJc w:val="left"/>
+      <w:pPr>
+        <w:tabs>
+          <w:tab w:pos="1260" w:val="num"/>
+        </w:tabs>
+        <w:ind w:hanging="480" w:left="1260"/>
+      </w:pPr>
+      <w:rPr>
+        <w:rFonts w:ascii="Wingdings" w:hAnsi="Wingdings" w:hint="default"/>
+      </w:rPr>
+    </w:lvl>
+    <w:lvl w:ilvl="2" w:tentative="1" w:tplc="04090005">
+      <w:start w:val="1"/>
+      <w:numFmt w:val="bullet"/>
+      <w:lvlText w:val=""/>
+      <w:lvlJc w:val="left"/>
+      <w:pPr>
+        <w:tabs>
+          <w:tab w:pos="1740" w:val="num"/>
+        </w:tabs>
+        <w:ind w:hanging="480" w:left="1740"/>
+      </w:pPr>
+      <w:rPr>
+        <w:rFonts w:ascii="Wingdings" w:hAnsi="Wingdings" w:hint="default"/>
+      </w:rPr>
+    </w:lvl>
+    <w:lvl w:ilvl="3" w:tentative="1" w:tplc="04090001">
+      <w:start w:val="1"/>
+      <w:numFmt w:val="bullet"/>
+      <w:lvlText w:val=""/>
+      <w:lvlJc w:val="left"/>
+      <w:pPr>
+        <w:tabs>
+          <w:tab w:pos="2220" w:val="num"/>
+        </w:tabs>
+        <w:ind w:hanging="480" w:left="2220"/>
+      </w:pPr>
+      <w:rPr>
+        <w:rFonts w:ascii="Wingdings" w:hAnsi="Wingdings" w:hint="default"/>
+      </w:rPr>
+    </w:lvl>
+    <w:lvl w:ilvl="4" w:tentative="1" w:tplc="04090003">
+      <w:start w:val="1"/>
+      <w:numFmt w:val="bullet"/>
+      <w:lvlText w:val=""/>
+      <w:lvlJc w:val="left"/>
+      <w:pPr>
+        <w:tabs>
+          <w:tab w:pos="2700" w:val="num"/>
+        </w:tabs>
+        <w:ind w:hanging="480" w:left="2700"/>
+      </w:pPr>
+      <w:rPr>
+        <w:rFonts w:ascii="Wingdings" w:hAnsi="Wingdings" w:hint="default"/>
+      </w:rPr>
+    </w:lvl>
+    <w:lvl w:ilvl="5" w:tentative="1" w:tplc="04090005">
+      <w:start w:val="1"/>
+      <w:numFmt w:val="bullet"/>
+      <w:lvlText w:val=""/>
+      <w:lvlJc w:val="left"/>
+      <w:pPr>
+        <w:tabs>
+          <w:tab w:pos="3180" w:val="num"/>
+        </w:tabs>
+        <w:ind w:hanging="480" w:left="3180"/>
+      </w:pPr>
+      <w:rPr>
+        <w:rFonts w:ascii="Wingdings" w:hAnsi="Wingdings" w:hint="default"/>
+      </w:rPr>
+    </w:lvl>
+    <w:lvl w:ilvl="6" w:tentative="1" w:tplc="04090001">
+      <w:start w:val="1"/>
+      <w:numFmt w:val="bullet"/>
+      <w:lvlText w:val=""/>
+      <w:lvlJc w:val="left"/>
+      <w:pPr>
+        <w:tabs>
+          <w:tab w:pos="3660" w:val="num"/>
+        </w:tabs>
+        <w:ind w:hanging="480" w:left="3660"/>
+      </w:pPr>
+      <w:rPr>
+        <w:rFonts w:ascii="Wingdings" w:hAnsi="Wingdings" w:hint="default"/>
+      </w:rPr>
+    </w:lvl>
+    <w:lvl w:ilvl="7" w:tentative="1" w:tplc="04090003">
+      <w:start w:val="1"/>
+      <w:numFmt w:val="bullet"/>
+      <w:lvlText w:val=""/>
+      <w:lvlJc w:val="left"/>
+      <w:pPr>
+        <w:tabs>
+          <w:tab w:pos="4140" w:val="num"/>
+        </w:tabs>
+        <w:ind w:hanging="480" w:left="4140"/>
+      </w:pPr>
+      <w:rPr>
+        <w:rFonts w:ascii="Wingdings" w:hAnsi="Wingdings" w:hint="default"/>
+      </w:rPr>
+    </w:lvl>
+    <w:lvl w:ilvl="8" w:tentative="1" w:tplc="04090005">
+      <w:start w:val="1"/>
+      <w:numFmt w:val="bullet"/>
+      <w:lvlText w:val=""/>
+      <w:lvlJc w:val="left"/>
+      <w:pPr>
+        <w:tabs>
+          <w:tab w:pos="4620" w:val="num"/>
+        </w:tabs>
+        <w:ind w:hanging="480" w:left="4620"/>
+      </w:pPr>
+      <w:rPr>
+        <w:rFonts w:ascii="Wingdings" w:hAnsi="Wingdings" w:hint="default"/>
+      </w:rPr>
+    </w:lvl>
+  </w:abstractNum>
+  <w:abstractNum w15:restartNumberingAfterBreak="0" w:abstractNumId="15">
+    <w:nsid w:val="6C1B0EDB"/>
+    <w:multiLevelType w:val="multilevel"/>
+    <w:tmpl w:val="26E0CCC4"/>
+    <w:lvl w:ilvl="0">
+      <w:start w:val="1"/>
+      <w:numFmt w:val="bullet"/>
+      <w:lvlText w:val=""/>
+      <w:lvlJc w:val="left"/>
+      <w:pPr>
+        <w:tabs>
+          <w:tab w:pos="720" w:val="num"/>
+        </w:tabs>
+        <w:ind w:hanging="360" w:left="720"/>
+      </w:pPr>
+      <w:rPr>
+        <w:rFonts w:ascii="Symbol" w:hAnsi="Symbol" w:hint="default"/>
+        <w:sz w:val="20"/>
+      </w:rPr>
+    </w:lvl>
+    <w:lvl w:ilvl="1" w:tentative="1">
+      <w:start w:val="1"/>
+      <w:numFmt w:val="bullet"/>
+      <w:lvlText w:val="o"/>
+      <w:lvlJc w:val="left"/>
+      <w:pPr>
+        <w:tabs>
+          <w:tab w:pos="1440" w:val="num"/>
+        </w:tabs>
+        <w:ind w:hanging="360" w:left="1440"/>
+      </w:pPr>
+      <w:rPr>
+        <w:rFonts w:ascii="Courier New" w:hAnsi="Courier New" w:hint="default"/>
+        <w:sz w:val="20"/>
+      </w:rPr>
+    </w:lvl>
+    <w:lvl w:ilvl="2" w:tentative="1">
+      <w:start w:val="1"/>
+      <w:numFmt w:val="bullet"/>
+      <w:lvlText w:val=""/>
+      <w:lvlJc w:val="left"/>
+      <w:pPr>
+        <w:tabs>
+          <w:tab w:pos="2160" w:val="num"/>
+        </w:tabs>
+        <w:ind w:hanging="360" w:left="2160"/>
+      </w:pPr>
+      <w:rPr>
+        <w:rFonts w:ascii="Wingdings" w:hAnsi="Wingdings" w:hint="default"/>
+        <w:sz w:val="20"/>
+      </w:rPr>
+    </w:lvl>
+    <w:lvl w:ilvl="3" w:tentative="1">
+      <w:start w:val="1"/>
+      <w:numFmt w:val="bullet"/>
+      <w:lvlText w:val=""/>
+      <w:lvlJc w:val="left"/>
+      <w:pPr>
+        <w:tabs>
+          <w:tab w:pos="2880" w:val="num"/>
+        </w:tabs>
+        <w:ind w:hanging="360" w:left="2880"/>
+      </w:pPr>
+      <w:rPr>
+        <w:rFonts w:ascii="Wingdings" w:hAnsi="Wingdings" w:hint="default"/>
+        <w:sz w:val="20"/>
+      </w:rPr>
+    </w:lvl>
+    <w:lvl w:ilvl="4" w:tentative="1">
+      <w:start w:val="1"/>
+      <w:numFmt w:val="bullet"/>
+      <w:lvlText w:val=""/>
+      <w:lvlJc w:val="left"/>
+      <w:pPr>
+        <w:tabs>
+          <w:tab w:pos="3600" w:val="num"/>
+        </w:tabs>
+        <w:ind w:hanging="360" w:left="3600"/>
+      </w:pPr>
+      <w:rPr>
+        <w:rFonts w:ascii="Wingdings" w:hAnsi="Wingdings" w:hint="default"/>
+        <w:sz w:val="20"/>
+      </w:rPr>
+    </w:lvl>
+    <w:lvl w:ilvl="5" w:tentative="1">
+      <w:start w:val="1"/>
+      <w:numFmt w:val="bullet"/>
+      <w:lvlText w:val=""/>
+      <w:lvlJc w:val="left"/>
+      <w:pPr>
+        <w:tabs>
+          <w:tab w:pos="4320" w:val="num"/>
+        </w:tabs>
+        <w:ind w:hanging="360" w:left="4320"/>
+      </w:pPr>
+      <w:rPr>
+        <w:rFonts w:ascii="Wingdings" w:hAnsi="Wingdings" w:hint="default"/>
+        <w:sz w:val="20"/>
+      </w:rPr>
+    </w:lvl>
+    <w:lvl w:ilvl="6" w:tentative="1">
+      <w:start w:val="1"/>
+      <w:numFmt w:val="bullet"/>
+      <w:lvlText w:val=""/>
+      <w:lvlJc w:val="left"/>
+      <w:pPr>
+        <w:tabs>
+          <w:tab w:pos="5040" w:val="num"/>
+        </w:tabs>
+        <w:ind w:hanging="360" w:left="5040"/>
+      </w:pPr>
+      <w:rPr>
+        <w:rFonts w:ascii="Wingdings" w:hAnsi="Wingdings" w:hint="default"/>
+        <w:sz w:val="20"/>
+      </w:rPr>
+    </w:lvl>
+    <w:lvl w:ilvl="7" w:tentative="1">
+      <w:start w:val="1"/>
+      <w:numFmt w:val="bullet"/>
+      <w:lvlText w:val=""/>
+      <w:lvlJc w:val="left"/>
+      <w:pPr>
+        <w:tabs>
+          <w:tab w:pos="5760" w:val="num"/>
+        </w:tabs>
+        <w:ind w:hanging="360" w:left="5760"/>
+      </w:pPr>
+      <w:rPr>
+        <w:rFonts w:ascii="Wingdings" w:hAnsi="Wingdings" w:hint="default"/>
+        <w:sz w:val="20"/>
+      </w:rPr>
+    </w:lvl>
+    <w:lvl w:ilvl="8" w:tentative="1">
+      <w:start w:val="1"/>
+      <w:numFmt w:val="bullet"/>
+      <w:lvlText w:val=""/>
+      <w:lvlJc w:val="left"/>
+      <w:pPr>
+        <w:tabs>
+          <w:tab w:pos="6480" w:val="num"/>
+        </w:tabs>
+        <w:ind w:hanging="360" w:left="6480"/>
+      </w:pPr>
+      <w:rPr>
+        <w:rFonts w:ascii="Wingdings" w:hAnsi="Wingdings" w:hint="default"/>
+        <w:sz w:val="20"/>
+      </w:rPr>
+    </w:lvl>
+  </w:abstractNum>
+  <w:abstractNum w15:restartNumberingAfterBreak="0" w:abstractNumId="16">
+    <w:nsid w:val="75371600"/>
+    <w:multiLevelType w:val="hybridMultilevel"/>
+    <w:tmpl w:val="79A0570A"/>
+    <w:lvl w:ilvl="0" w:tplc="1C78AC62">
+      <w:start w:val="1"/>
+      <w:numFmt w:val="decimal"/>
+      <w:lvlText w:val="%1."/>
+      <w:lvlJc w:val="left"/>
+      <w:pPr>
+        <w:ind w:hanging="390" w:left="1815"/>
+      </w:pPr>
+      <w:rPr>
+        <w:rFonts w:hint="default"/>
+      </w:rPr>
+    </w:lvl>
+    <w:lvl w:ilvl="1" w:tentative="1" w:tplc="04090019">
+      <w:start w:val="1"/>
+      <w:numFmt w:val="ideographTraditional"/>
+      <w:lvlText w:val="%2、"/>
+      <w:lvlJc w:val="left"/>
+      <w:pPr>
+        <w:ind w:hanging="480" w:left="960"/>
+      </w:pPr>
+    </w:lvl>
+    <w:lvl w:ilvl="2" w:tplc="0409001B">
+      <w:start w:val="1"/>
+      <w:numFmt w:val="lowerRoman"/>
+      <w:lvlText w:val="%3."/>
+      <w:lvlJc w:val="right"/>
+      <w:pPr>
+        <w:ind w:hanging="480" w:left="1440"/>
+      </w:pPr>
+    </w:lvl>
+    <w:lvl w:ilvl="3" w:tentative="1" w:tplc="0409000F">
+      <w:start w:val="1"/>
+      <w:numFmt w:val="decimal"/>
+      <w:lvlText w:val="%4."/>
+      <w:lvlJc w:val="left"/>
+      <w:pPr>
+        <w:ind w:hanging="480" w:left="1920"/>
+      </w:pPr>
+    </w:lvl>
+    <w:lvl w:ilvl="4" w:tentative="1" w:tplc="04090019">
+      <w:start w:val="1"/>
+      <w:numFmt w:val="ideographTraditional"/>
+      <w:lvlText w:val="%5、"/>
+      <w:lvlJc w:val="left"/>
+      <w:pPr>
+        <w:ind w:hanging="480" w:left="2400"/>
+      </w:pPr>
+    </w:lvl>
+    <w:lvl w:ilvl="5" w:tentative="1" w:tplc="0409001B">
+      <w:start w:val="1"/>
+      <w:numFmt w:val="lowerRoman"/>
+      <w:lvlText w:val="%6."/>
+      <w:lvlJc w:val="right"/>
+      <w:pPr>
+        <w:ind w:hanging="480" w:left="2880"/>
+      </w:pPr>
+    </w:lvl>
+    <w:lvl w:ilvl="6" w:tentative="1" w:tplc="0409000F">
+      <w:start w:val="1"/>
+      <w:numFmt w:val="decimal"/>
+      <w:lvlText w:val="%7."/>
+      <w:lvlJc w:val="left"/>
+      <w:pPr>
+        <w:ind w:hanging="480" w:left="3360"/>
+      </w:pPr>
+    </w:lvl>
+    <w:lvl w:ilvl="7" w:tentative="1" w:tplc="04090019">
+      <w:start w:val="1"/>
+      <w:numFmt w:val="ideographTraditional"/>
+      <w:lvlText w:val="%8、"/>
+      <w:lvlJc w:val="left"/>
+      <w:pPr>
+        <w:ind w:hanging="480" w:left="3840"/>
+      </w:pPr>
+    </w:lvl>
+    <w:lvl w:ilvl="8" w:tentative="1" w:tplc="0409001B">
+      <w:start w:val="1"/>
+      <w:numFmt w:val="lowerRoman"/>
+      <w:lvlText w:val="%9."/>
+      <w:lvlJc w:val="right"/>
+      <w:pPr>
+        <w:ind w:hanging="480" w:left="4320"/>
+      </w:pPr>
+    </w:lvl>
+  </w:abstractNum>
   <w:abstractNum w:abstractNumId="990">
     <w:nsid w:val="0000A990"/>
     <w:multiLevelType w:val="multilevel"/>
@@ -2297,6 +4384,57 @@
       </w:pPr>
     </w:lvl>
   </w:abstractNum>
+  <w:num w16cid:durableId="851912459" w:numId="1">
+    <w:abstractNumId w:val="12"/>
+  </w:num>
+  <w:num w16cid:durableId="1918009162" w:numId="2">
+    <w:abstractNumId w:val="7"/>
+  </w:num>
+  <w:num w16cid:durableId="1852603176" w:numId="3">
+    <w:abstractNumId w:val="14"/>
+  </w:num>
+  <w:num w16cid:durableId="1852912177" w:numId="4">
+    <w:abstractNumId w:val="10"/>
+  </w:num>
+  <w:num w16cid:durableId="174812886" w:numId="5">
+    <w:abstractNumId w:val="4"/>
+  </w:num>
+  <w:num w16cid:durableId="1782144254" w:numId="6">
+    <w:abstractNumId w:val="8"/>
+  </w:num>
+  <w:num w16cid:durableId="1737819397" w:numId="7">
+    <w:abstractNumId w:val="11"/>
+  </w:num>
+  <w:num w16cid:durableId="1063986284" w:numId="8">
+    <w:abstractNumId w:val="5"/>
+  </w:num>
+  <w:num w16cid:durableId="818151453" w:numId="9">
+    <w:abstractNumId w:val="0"/>
+  </w:num>
+  <w:num w16cid:durableId="1308634485" w:numId="10">
+    <w:abstractNumId w:val="3"/>
+  </w:num>
+  <w:num w16cid:durableId="1917931414" w:numId="11">
+    <w:abstractNumId w:val="16"/>
+  </w:num>
+  <w:num w16cid:durableId="64497903" w:numId="12">
+    <w:abstractNumId w:val="2"/>
+  </w:num>
+  <w:num w16cid:durableId="1398241975" w:numId="13">
+    <w:abstractNumId w:val="9"/>
+  </w:num>
+  <w:num w16cid:durableId="736587236" w:numId="14">
+    <w:abstractNumId w:val="1"/>
+  </w:num>
+  <w:num w16cid:durableId="3484800" w:numId="15">
+    <w:abstractNumId w:val="15"/>
+  </w:num>
+  <w:num w16cid:durableId="1640261700" w:numId="16">
+    <w:abstractNumId w:val="6"/>
+  </w:num>
+  <w:num w16cid:durableId="626618215" w:numId="17">
+    <w:abstractNumId w:val="13"/>
+  </w:num>
   <w:num w:numId="1000">
     <w:abstractNumId w:val="990"/>
   </w:num>
@@ -2385,544 +4523,419 @@
 </file>
 
 <file path=word/styles.xml><?xml version="1.0" encoding="utf-8"?>
-<w:styles xmlns:r="http://schemas.openxmlformats.org/officeDocument/2006/relationships" xmlns:w="http://schemas.openxmlformats.org/wordprocessingml/2006/main">
+<w:styles xmlns:mc="http://schemas.openxmlformats.org/markup-compatibility/2006" xmlns:r="http://schemas.openxmlformats.org/officeDocument/2006/relationships" xmlns:w="http://schemas.openxmlformats.org/wordprocessingml/2006/main" xmlns:w14="http://schemas.microsoft.com/office/word/2010/wordml" xmlns:w15="http://schemas.microsoft.com/office/word/2012/wordml" xmlns:w16="http://schemas.microsoft.com/office/word/2018/wordml" xmlns:w16cex="http://schemas.microsoft.com/office/word/2018/wordml/cex" xmlns:w16cid="http://schemas.microsoft.com/office/word/2016/wordml/cid" xmlns:w16du="http://schemas.microsoft.com/office/word/2023/wordml/word16du" xmlns:w16sdtdh="http://schemas.microsoft.com/office/word/2020/wordml/sdtdatahash" xmlns:w16sdtfl="http://schemas.microsoft.com/office/word/2024/wordml/sdtformatlock" xmlns:w16se="http://schemas.microsoft.com/office/word/2015/wordml/symex" mc:Ignorable="w14 w15 w16se w16cid w16 w16cex w16sdtdh w16sdtfl w16du">
   <w:docDefaults>
     <w:rPrDefault>
       <w:rPr>
-        <w:rFonts w:asciiTheme="minorHAnsi" w:cstheme="minorBidi" w:eastAsiaTheme="minorEastAsia" w:hAnsiTheme="minorHAnsi"/>
-        <w:sz w:val="24"/>
-        <w:szCs w:val="24"/>
-        <w:lang w:bidi="ar-SA" w:eastAsia="zh-CN" w:val="en-US"/>
+        <w:rFonts w:ascii="Times New Roman" w:cs="Times New Roman" w:eastAsia="新細明體" w:hAnsi="Times New Roman"/>
+        <w:lang w:bidi="th-TH" w:eastAsia="zh-TW" w:val="en-US"/>
       </w:rPr>
     </w:rPrDefault>
-    <w:pPrDefault>
-      <w:pPr>
-        <w:spacing w:after="200"/>
-      </w:pPr>
-    </w:pPrDefault>
+    <w:pPrDefault/>
   </w:docDefaults>
-  <w:latentStyles w:count="276" w:defLockedState="0" w:defQFormat="0" w:defSemiHidden="0" w:defUIPriority="0" w:defUnhideWhenUsed="0"/>
-  <w:style w:default="1" w:styleId="Normal" w:type="paragraph">
+  <w:latentStyles w:count="376" w:defLockedState="0" w:defQFormat="0" w:defSemiHidden="0" w:defUIPriority="99" w:defUnhideWhenUsed="0">
+    <w:lsdException w:name="Normal" w:qFormat="1" w:uiPriority="0"/>
+    <w:lsdException w:name="heading 1" w:qFormat="1" w:uiPriority="9"/>
+    <w:lsdException w:name="heading 2" w:qFormat="1" w:semiHidden="1" w:uiPriority="9" w:unhideWhenUsed="1"/>
+    <w:lsdException w:name="heading 3" w:qFormat="1" w:semiHidden="1" w:uiPriority="9" w:unhideWhenUsed="1"/>
+    <w:lsdException w:name="heading 4" w:qFormat="1" w:semiHidden="1" w:uiPriority="9" w:unhideWhenUsed="1"/>
+    <w:lsdException w:name="heading 5" w:qFormat="1" w:semiHidden="1" w:uiPriority="9" w:unhideWhenUsed="1"/>
+    <w:lsdException w:name="heading 6" w:qFormat="1" w:semiHidden="1" w:uiPriority="9" w:unhideWhenUsed="1"/>
+    <w:lsdException w:name="heading 7" w:qFormat="1" w:semiHidden="1" w:uiPriority="9" w:unhideWhenUsed="1"/>
+    <w:lsdException w:name="heading 8" w:qFormat="1" w:semiHidden="1" w:uiPriority="9" w:unhideWhenUsed="1"/>
+    <w:lsdException w:name="heading 9" w:qFormat="1" w:semiHidden="1" w:uiPriority="9" w:unhideWhenUsed="1"/>
+    <w:lsdException w:name="index 1" w:semiHidden="1" w:unhideWhenUsed="1"/>
+    <w:lsdException w:name="index 2" w:semiHidden="1" w:unhideWhenUsed="1"/>
+    <w:lsdException w:name="index 3" w:semiHidden="1" w:unhideWhenUsed="1"/>
+    <w:lsdException w:name="index 4" w:semiHidden="1" w:unhideWhenUsed="1"/>
+    <w:lsdException w:name="index 5" w:semiHidden="1" w:unhideWhenUsed="1"/>
+    <w:lsdException w:name="index 6" w:semiHidden="1" w:unhideWhenUsed="1"/>
+    <w:lsdException w:name="index 7" w:semiHidden="1" w:unhideWhenUsed="1"/>
+    <w:lsdException w:name="index 8" w:semiHidden="1" w:unhideWhenUsed="1"/>
+    <w:lsdException w:name="index 9" w:semiHidden="1" w:unhideWhenUsed="1"/>
+    <w:lsdException w:name="toc 1" w:semiHidden="1" w:uiPriority="39" w:unhideWhenUsed="1"/>
+    <w:lsdException w:name="toc 2" w:semiHidden="1" w:uiPriority="39" w:unhideWhenUsed="1"/>
+    <w:lsdException w:name="toc 3" w:semiHidden="1" w:uiPriority="39" w:unhideWhenUsed="1"/>
+    <w:lsdException w:name="toc 4" w:semiHidden="1" w:uiPriority="39" w:unhideWhenUsed="1"/>
+    <w:lsdException w:name="toc 5" w:semiHidden="1" w:uiPriority="39" w:unhideWhenUsed="1"/>
+    <w:lsdException w:name="toc 6" w:semiHidden="1" w:uiPriority="39" w:unhideWhenUsed="1"/>
+    <w:lsdException w:name="toc 7" w:semiHidden="1" w:uiPriority="39" w:unhideWhenUsed="1"/>
+    <w:lsdException w:name="toc 8" w:semiHidden="1" w:uiPriority="39" w:unhideWhenUsed="1"/>
+    <w:lsdException w:name="toc 9" w:semiHidden="1" w:uiPriority="39" w:unhideWhenUsed="1"/>
+    <w:lsdException w:name="Normal Indent" w:semiHidden="1" w:unhideWhenUsed="1"/>
+    <w:lsdException w:name="footnote text" w:semiHidden="1" w:unhideWhenUsed="1"/>
+    <w:lsdException w:name="annotation text" w:semiHidden="1" w:unhideWhenUsed="1"/>
+    <w:lsdException w:name="header" w:semiHidden="1" w:unhideWhenUsed="1"/>
+    <w:lsdException w:name="footer" w:semiHidden="1" w:unhideWhenUsed="1"/>
+    <w:lsdException w:name="index heading" w:semiHidden="1" w:unhideWhenUsed="1"/>
+    <w:lsdException w:name="caption" w:qFormat="1" w:semiHidden="1" w:uiPriority="35" w:unhideWhenUsed="1"/>
+    <w:lsdException w:name="table of figures" w:semiHidden="1" w:unhideWhenUsed="1"/>
+    <w:lsdException w:name="envelope address" w:semiHidden="1" w:unhideWhenUsed="1"/>
+    <w:lsdException w:name="envelope return" w:semiHidden="1" w:unhideWhenUsed="1"/>
+    <w:lsdException w:name="footnote reference" w:semiHidden="1" w:unhideWhenUsed="1"/>
+    <w:lsdException w:name="annotation reference" w:semiHidden="1" w:unhideWhenUsed="1"/>
+    <w:lsdException w:name="line number" w:semiHidden="1" w:unhideWhenUsed="1"/>
+    <w:lsdException w:name="page number" w:semiHidden="1" w:unhideWhenUsed="1"/>
+    <w:lsdException w:name="endnote reference" w:semiHidden="1" w:unhideWhenUsed="1"/>
+    <w:lsdException w:name="endnote text" w:semiHidden="1" w:unhideWhenUsed="1"/>
+    <w:lsdException w:name="table of authorities" w:semiHidden="1" w:unhideWhenUsed="1"/>
+    <w:lsdException w:name="macro" w:semiHidden="1" w:unhideWhenUsed="1"/>
+    <w:lsdException w:name="toa heading" w:semiHidden="1" w:unhideWhenUsed="1"/>
+    <w:lsdException w:name="List" w:semiHidden="1" w:unhideWhenUsed="1"/>
+    <w:lsdException w:name="List Bullet" w:semiHidden="1" w:unhideWhenUsed="1"/>
+    <w:lsdException w:name="List Number" w:semiHidden="1" w:unhideWhenUsed="1"/>
+    <w:lsdException w:name="List 2" w:semiHidden="1" w:unhideWhenUsed="1"/>
+    <w:lsdException w:name="List 3" w:semiHidden="1" w:unhideWhenUsed="1"/>
+    <w:lsdException w:name="List 4" w:semiHidden="1" w:unhideWhenUsed="1"/>
+    <w:lsdException w:name="List 5" w:semiHidden="1" w:unhideWhenUsed="1"/>
+    <w:lsdException w:name="List Bullet 2" w:semiHidden="1" w:unhideWhenUsed="1"/>
+    <w:lsdException w:name="List Bullet 3" w:semiHidden="1" w:unhideWhenUsed="1"/>
+    <w:lsdException w:name="List Bullet 4" w:semiHidden="1" w:unhideWhenUsed="1"/>
+    <w:lsdException w:name="List Bullet 5" w:semiHidden="1" w:unhideWhenUsed="1"/>
+    <w:lsdException w:name="List Number 2" w:semiHidden="1" w:unhideWhenUsed="1"/>
+    <w:lsdException w:name="List Number 3" w:semiHidden="1" w:unhideWhenUsed="1"/>
+    <w:lsdException w:name="List Number 4" w:semiHidden="1" w:unhideWhenUsed="1"/>
+    <w:lsdException w:name="List Number 5" w:semiHidden="1" w:unhideWhenUsed="1"/>
+    <w:lsdException w:name="Title" w:qFormat="1" w:uiPriority="10"/>
+    <w:lsdException w:name="Closing" w:semiHidden="1" w:unhideWhenUsed="1"/>
+    <w:lsdException w:name="Signature" w:semiHidden="1" w:unhideWhenUsed="1"/>
+    <w:lsdException w:name="Default Paragraph Font" w:semiHidden="1" w:uiPriority="1" w:unhideWhenUsed="1"/>
+    <w:lsdException w:name="Body Text" w:semiHidden="1" w:unhideWhenUsed="1"/>
+    <w:lsdException w:name="Body Text Indent" w:semiHidden="1" w:unhideWhenUsed="1"/>
+    <w:lsdException w:name="List Continue" w:semiHidden="1" w:unhideWhenUsed="1"/>
+    <w:lsdException w:name="List Continue 2" w:semiHidden="1" w:unhideWhenUsed="1"/>
+    <w:lsdException w:name="List Continue 3" w:semiHidden="1" w:unhideWhenUsed="1"/>
+    <w:lsdException w:name="List Continue 4" w:semiHidden="1" w:unhideWhenUsed="1"/>
+    <w:lsdException w:name="List Continue 5" w:semiHidden="1" w:unhideWhenUsed="1"/>
+    <w:lsdException w:name="Message Header" w:semiHidden="1" w:unhideWhenUsed="1"/>
+    <w:lsdException w:name="Subtitle" w:qFormat="1" w:uiPriority="11"/>
+    <w:lsdException w:name="Salutation" w:semiHidden="1" w:unhideWhenUsed="1"/>
+    <w:lsdException w:name="Date" w:semiHidden="1" w:unhideWhenUsed="1"/>
+    <w:lsdException w:name="Body Text First Indent" w:semiHidden="1" w:unhideWhenUsed="1"/>
+    <w:lsdException w:name="Body Text First Indent 2" w:semiHidden="1" w:unhideWhenUsed="1"/>
+    <w:lsdException w:name="Note Heading" w:semiHidden="1" w:unhideWhenUsed="1"/>
+    <w:lsdException w:name="Body Text 2" w:semiHidden="1" w:unhideWhenUsed="1"/>
+    <w:lsdException w:name="Body Text 3" w:semiHidden="1" w:unhideWhenUsed="1"/>
+    <w:lsdException w:name="Body Text Indent 2" w:semiHidden="1" w:unhideWhenUsed="1"/>
+    <w:lsdException w:name="Body Text Indent 3" w:semiHidden="1" w:unhideWhenUsed="1"/>
+    <w:lsdException w:name="Block Text" w:semiHidden="1" w:unhideWhenUsed="1"/>
+    <w:lsdException w:name="Hyperlink" w:semiHidden="1" w:unhideWhenUsed="1"/>
+    <w:lsdException w:name="FollowedHyperlink" w:semiHidden="1" w:unhideWhenUsed="1"/>
+    <w:lsdException w:name="Strong" w:qFormat="1" w:uiPriority="22"/>
+    <w:lsdException w:name="Emphasis" w:qFormat="1" w:uiPriority="20"/>
+    <w:lsdException w:name="Document Map" w:semiHidden="1" w:unhideWhenUsed="1"/>
+    <w:lsdException w:name="Plain Text" w:semiHidden="1" w:unhideWhenUsed="1"/>
+    <w:lsdException w:name="E-mail Signature" w:semiHidden="1" w:unhideWhenUsed="1"/>
+    <w:lsdException w:name="HTML Top of Form" w:semiHidden="1" w:unhideWhenUsed="1"/>
+    <w:lsdException w:name="HTML Bottom of Form" w:semiHidden="1" w:unhideWhenUsed="1"/>
+    <w:lsdException w:name="Normal (Web)" w:semiHidden="1" w:unhideWhenUsed="1"/>
+    <w:lsdException w:name="HTML Acronym" w:semiHidden="1" w:unhideWhenUsed="1"/>
+    <w:lsdException w:name="HTML Address" w:semiHidden="1" w:unhideWhenUsed="1"/>
+    <w:lsdException w:name="HTML Cite" w:semiHidden="1" w:unhideWhenUsed="1"/>
+    <w:lsdException w:name="HTML Code" w:semiHidden="1" w:unhideWhenUsed="1"/>
+    <w:lsdException w:name="HTML Definition" w:semiHidden="1" w:unhideWhenUsed="1"/>
+    <w:lsdException w:name="HTML Keyboard" w:semiHidden="1" w:unhideWhenUsed="1"/>
+    <w:lsdException w:name="HTML Preformatted" w:semiHidden="1" w:unhideWhenUsed="1"/>
+    <w:lsdException w:name="HTML Sample" w:semiHidden="1" w:unhideWhenUsed="1"/>
+    <w:lsdException w:name="HTML Typewriter" w:semiHidden="1" w:unhideWhenUsed="1"/>
+    <w:lsdException w:name="HTML Variable" w:semiHidden="1" w:unhideWhenUsed="1"/>
+    <w:lsdException w:name="Normal Table" w:semiHidden="1" w:unhideWhenUsed="1"/>
+    <w:lsdException w:name="annotation subject" w:semiHidden="1" w:unhideWhenUsed="1"/>
+    <w:lsdException w:name="No List" w:semiHidden="1" w:unhideWhenUsed="1"/>
+    <w:lsdException w:name="Outline List 1" w:semiHidden="1" w:unhideWhenUsed="1"/>
+    <w:lsdException w:name="Outline List 2" w:semiHidden="1" w:unhideWhenUsed="1"/>
+    <w:lsdException w:name="Outline List 3" w:semiHidden="1" w:unhideWhenUsed="1"/>
+    <w:lsdException w:name="Table Simple 1" w:semiHidden="1" w:unhideWhenUsed="1"/>
+    <w:lsdException w:name="Table Simple 2" w:semiHidden="1" w:unhideWhenUsed="1"/>
+    <w:lsdException w:name="Table Simple 3" w:semiHidden="1" w:unhideWhenUsed="1"/>
+    <w:lsdException w:name="Table Classic 1" w:semiHidden="1" w:unhideWhenUsed="1"/>
+    <w:lsdException w:name="Table Classic 2" w:semiHidden="1" w:unhideWhenUsed="1"/>
+    <w:lsdException w:name="Table Classic 3" w:semiHidden="1" w:unhideWhenUsed="1"/>
+    <w:lsdException w:name="Table Classic 4" w:semiHidden="1" w:unhideWhenUsed="1"/>
+    <w:lsdException w:name="Table Colorful 1" w:semiHidden="1" w:unhideWhenUsed="1"/>
+    <w:lsdException w:name="Table Colorful 2" w:semiHidden="1" w:unhideWhenUsed="1"/>
+    <w:lsdException w:name="Table Colorful 3" w:semiHidden="1" w:unhideWhenUsed="1"/>
+    <w:lsdException w:name="Table Columns 1" w:semiHidden="1" w:unhideWhenUsed="1"/>
+    <w:lsdException w:name="Table Columns 2" w:semiHidden="1" w:unhideWhenUsed="1"/>
+    <w:lsdException w:name="Table Columns 3" w:semiHidden="1" w:unhideWhenUsed="1"/>
+    <w:lsdException w:name="Table Columns 4" w:semiHidden="1" w:unhideWhenUsed="1"/>
+    <w:lsdException w:name="Table Columns 5" w:semiHidden="1" w:unhideWhenUsed="1"/>
+    <w:lsdException w:name="Table Grid 1" w:semiHidden="1" w:unhideWhenUsed="1"/>
+    <w:lsdException w:name="Table Grid 2" w:semiHidden="1" w:unhideWhenUsed="1"/>
+    <w:lsdException w:name="Table Grid 3" w:semiHidden="1" w:unhideWhenUsed="1"/>
+    <w:lsdException w:name="Table Grid 4" w:semiHidden="1" w:unhideWhenUsed="1"/>
+    <w:lsdException w:name="Table Grid 5" w:semiHidden="1" w:unhideWhenUsed="1"/>
+    <w:lsdException w:name="Table Grid 6" w:semiHidden="1" w:unhideWhenUsed="1"/>
+    <w:lsdException w:name="Table Grid 7" w:semiHidden="1" w:unhideWhenUsed="1"/>
+    <w:lsdException w:name="Table Grid 8" w:semiHidden="1" w:unhideWhenUsed="1"/>
+    <w:lsdException w:name="Table List 1" w:semiHidden="1" w:unhideWhenUsed="1"/>
+    <w:lsdException w:name="Table List 2" w:semiHidden="1" w:unhideWhenUsed="1"/>
+    <w:lsdException w:name="Table List 3" w:semiHidden="1" w:unhideWhenUsed="1"/>
+    <w:lsdException w:name="Table List 4" w:semiHidden="1" w:unhideWhenUsed="1"/>
+    <w:lsdException w:name="Table List 5" w:semiHidden="1" w:unhideWhenUsed="1"/>
+    <w:lsdException w:name="Table List 6" w:semiHidden="1" w:unhideWhenUsed="1"/>
+    <w:lsdException w:name="Table List 7" w:semiHidden="1" w:unhideWhenUsed="1"/>
+    <w:lsdException w:name="Table List 8" w:semiHidden="1" w:unhideWhenUsed="1"/>
+    <w:lsdException w:name="Table 3D effects 1" w:semiHidden="1" w:unhideWhenUsed="1"/>
+    <w:lsdException w:name="Table 3D effects 2" w:semiHidden="1" w:unhideWhenUsed="1"/>
+    <w:lsdException w:name="Table 3D effects 3" w:semiHidden="1" w:unhideWhenUsed="1"/>
+    <w:lsdException w:name="Table Contemporary" w:semiHidden="1" w:unhideWhenUsed="1"/>
+    <w:lsdException w:name="Table Elegant" w:semiHidden="1" w:unhideWhenUsed="1"/>
+    <w:lsdException w:name="Table Professional" w:semiHidden="1" w:unhideWhenUsed="1"/>
+    <w:lsdException w:name="Table Subtle 1" w:semiHidden="1" w:unhideWhenUsed="1"/>
+    <w:lsdException w:name="Table Subtle 2" w:semiHidden="1" w:unhideWhenUsed="1"/>
+    <w:lsdException w:name="Table Web 1" w:semiHidden="1" w:unhideWhenUsed="1"/>
+    <w:lsdException w:name="Table Web 2" w:semiHidden="1" w:unhideWhenUsed="1"/>
+    <w:lsdException w:name="Table Web 3" w:semiHidden="1" w:unhideWhenUsed="1"/>
+    <w:lsdException w:name="Balloon Text" w:semiHidden="1" w:unhideWhenUsed="1"/>
+    <w:lsdException w:name="Table Grid" w:uiPriority="59"/>
+    <w:lsdException w:name="Table Theme" w:semiHidden="1" w:unhideWhenUsed="1"/>
+    <w:lsdException w:name="Placeholder Text" w:semiHidden="1"/>
+    <w:lsdException w:name="No Spacing" w:qFormat="1" w:uiPriority="1"/>
+    <w:lsdException w:name="Light Shading" w:uiPriority="60"/>
+    <w:lsdException w:name="Light List" w:uiPriority="61"/>
+    <w:lsdException w:name="Light Grid" w:uiPriority="62"/>
+    <w:lsdException w:name="Medium Shading 1" w:uiPriority="63"/>
+    <w:lsdException w:name="Medium Shading 2" w:uiPriority="64"/>
+    <w:lsdException w:name="Medium List 1" w:uiPriority="65"/>
+    <w:lsdException w:name="Medium List 2" w:uiPriority="66"/>
+    <w:lsdException w:name="Medium Grid 1" w:uiPriority="67"/>
+    <w:lsdException w:name="Medium Grid 2" w:uiPriority="68"/>
+    <w:lsdException w:name="Medium Grid 3" w:uiPriority="69"/>
+    <w:lsdException w:name="Dark List" w:uiPriority="70"/>
+    <w:lsdException w:name="Colorful Shading" w:uiPriority="71"/>
+    <w:lsdException w:name="Colorful List" w:uiPriority="72"/>
+    <w:lsdException w:name="Colorful Grid" w:uiPriority="73"/>
+    <w:lsdException w:name="Light Shading Accent 1" w:uiPriority="60"/>
+    <w:lsdException w:name="Light List Accent 1" w:uiPriority="61"/>
+    <w:lsdException w:name="Light Grid Accent 1" w:uiPriority="62"/>
+    <w:lsdException w:name="Medium Shading 1 Accent 1" w:uiPriority="63"/>
+    <w:lsdException w:name="Medium Shading 2 Accent 1" w:uiPriority="64"/>
+    <w:lsdException w:name="Medium List 1 Accent 1" w:uiPriority="65"/>
+    <w:lsdException w:name="Revision" w:semiHidden="1"/>
+    <w:lsdException w:name="List Paragraph" w:qFormat="1" w:uiPriority="34"/>
+    <w:lsdException w:name="Quote" w:qFormat="1" w:uiPriority="29"/>
+    <w:lsdException w:name="Intense Quote" w:qFormat="1" w:uiPriority="30"/>
+    <w:lsdException w:name="Medium List 2 Accent 1" w:uiPriority="66"/>
+    <w:lsdException w:name="Medium Grid 1 Accent 1" w:uiPriority="67"/>
+    <w:lsdException w:name="Medium Grid 2 Accent 1" w:uiPriority="68"/>
+    <w:lsdException w:name="Medium Grid 3 Accent 1" w:uiPriority="69"/>
+    <w:lsdException w:name="Dark List Accent 1" w:uiPriority="70"/>
+    <w:lsdException w:name="Colorful Shading Accent 1" w:uiPriority="71"/>
+    <w:lsdException w:name="Colorful List Accent 1" w:uiPriority="72"/>
+    <w:lsdException w:name="Colorful Grid Accent 1" w:uiPriority="73"/>
+    <w:lsdException w:name="Light Shading Accent 2" w:uiPriority="60"/>
+    <w:lsdException w:name="Light List Accent 2" w:uiPriority="61"/>
+    <w:lsdException w:name="Light Grid Accent 2" w:uiPriority="62"/>
+    <w:lsdException w:name="Medium Shading 1 Accent 2" w:uiPriority="63"/>
+    <w:lsdException w:name="Medium Shading 2 Accent 2" w:uiPriority="64"/>
+    <w:lsdException w:name="Medium List 1 Accent 2" w:uiPriority="65"/>
+    <w:lsdException w:name="Medium List 2 Accent 2" w:uiPriority="66"/>
+    <w:lsdException w:name="Medium Grid 1 Accent 2" w:uiPriority="67"/>
+    <w:lsdException w:name="Medium Grid 2 Accent 2" w:uiPriority="68"/>
+    <w:lsdException w:name="Medium Grid 3 Accent 2" w:uiPriority="69"/>
+    <w:lsdException w:name="Dark List Accent 2" w:uiPriority="70"/>
+    <w:lsdException w:name="Colorful Shading Accent 2" w:uiPriority="71"/>
+    <w:lsdException w:name="Colorful List Accent 2" w:uiPriority="72"/>
+    <w:lsdException w:name="Colorful Grid Accent 2" w:uiPriority="73"/>
+    <w:lsdException w:name="Light Shading Accent 3" w:uiPriority="60"/>
+    <w:lsdException w:name="Light List Accent 3" w:uiPriority="61"/>
+    <w:lsdException w:name="Light Grid Accent 3" w:uiPriority="62"/>
+    <w:lsdException w:name="Medium Shading 1 Accent 3" w:uiPriority="63"/>
+    <w:lsdException w:name="Medium Shading 2 Accent 3" w:uiPriority="64"/>
+    <w:lsdException w:name="Medium List 1 Accent 3" w:uiPriority="65"/>
+    <w:lsdException w:name="Medium List 2 Accent 3" w:uiPriority="66"/>
+    <w:lsdException w:name="Medium Grid 1 Accent 3" w:uiPriority="67"/>
+    <w:lsdException w:name="Medium Grid 2 Accent 3" w:uiPriority="68"/>
+    <w:lsdException w:name="Medium Grid 3 Accent 3" w:uiPriority="69"/>
+    <w:lsdException w:name="Dark List Accent 3" w:uiPriority="70"/>
+    <w:lsdException w:name="Colorful Shading Accent 3" w:uiPriority="71"/>
+    <w:lsdException w:name="Colorful List Accent 3" w:uiPriority="72"/>
+    <w:lsdException w:name="Colorful Grid Accent 3" w:uiPriority="73"/>
+    <w:lsdException w:name="Light Shading Accent 4" w:uiPriority="60"/>
+    <w:lsdException w:name="Light List Accent 4" w:uiPriority="61"/>
+    <w:lsdException w:name="Light Grid Accent 4" w:uiPriority="62"/>
+    <w:lsdException w:name="Medium Shading 1 Accent 4" w:uiPriority="63"/>
+    <w:lsdException w:name="Medium Shading 2 Accent 4" w:uiPriority="64"/>
+    <w:lsdException w:name="Medium List 1 Accent 4" w:uiPriority="65"/>
+    <w:lsdException w:name="Medium List 2 Accent 4" w:uiPriority="66"/>
+    <w:lsdException w:name="Medium Grid 1 Accent 4" w:uiPriority="67"/>
+    <w:lsdException w:name="Medium Grid 2 Accent 4" w:uiPriority="68"/>
+    <w:lsdException w:name="Medium Grid 3 Accent 4" w:uiPriority="69"/>
+    <w:lsdException w:name="Dark List Accent 4" w:uiPriority="70"/>
+    <w:lsdException w:name="Colorful Shading Accent 4" w:uiPriority="71"/>
+    <w:lsdException w:name="Colorful List Accent 4" w:uiPriority="72"/>
+    <w:lsdException w:name="Colorful Grid Accent 4" w:uiPriority="73"/>
+    <w:lsdException w:name="Light Shading Accent 5" w:uiPriority="60"/>
+    <w:lsdException w:name="Light List Accent 5" w:uiPriority="61"/>
+    <w:lsdException w:name="Light Grid Accent 5" w:uiPriority="62"/>
+    <w:lsdException w:name="Medium Shading 1 Accent 5" w:uiPriority="63"/>
+    <w:lsdException w:name="Medium Shading 2 Accent 5" w:uiPriority="64"/>
+    <w:lsdException w:name="Medium List 1 Accent 5" w:uiPriority="65"/>
+    <w:lsdException w:name="Medium List 2 Accent 5" w:uiPriority="66"/>
+    <w:lsdException w:name="Medium Grid 1 Accent 5" w:uiPriority="67"/>
+    <w:lsdException w:name="Medium Grid 2 Accent 5" w:uiPriority="68"/>
+    <w:lsdException w:name="Medium Grid 3 Accent 5" w:uiPriority="69"/>
+    <w:lsdException w:name="Dark List Accent 5" w:uiPriority="70"/>
+    <w:lsdException w:name="Colorful Shading Accent 5" w:uiPriority="71"/>
+    <w:lsdException w:name="Colorful List Accent 5" w:uiPriority="72"/>
+    <w:lsdException w:name="Colorful Grid Accent 5" w:uiPriority="73"/>
+    <w:lsdException w:name="Light Shading Accent 6" w:uiPriority="60"/>
+    <w:lsdException w:name="Light List Accent 6" w:uiPriority="61"/>
+    <w:lsdException w:name="Light Grid Accent 6" w:uiPriority="62"/>
+    <w:lsdException w:name="Medium Shading 1 Accent 6" w:uiPriority="63"/>
+    <w:lsdException w:name="Medium Shading 2 Accent 6" w:uiPriority="64"/>
+    <w:lsdException w:name="Medium List 1 Accent 6" w:uiPriority="65"/>
+    <w:lsdException w:name="Medium List 2 Accent 6" w:uiPriority="66"/>
+    <w:lsdException w:name="Medium Grid 1 Accent 6" w:uiPriority="67"/>
+    <w:lsdException w:name="Medium Grid 2 Accent 6" w:uiPriority="68"/>
+    <w:lsdException w:name="Medium Grid 3 Accent 6" w:uiPriority="69"/>
+    <w:lsdException w:name="Dark List Accent 6" w:uiPriority="70"/>
+    <w:lsdException w:name="Colorful Shading Accent 6" w:uiPriority="71"/>
+    <w:lsdException w:name="Colorful List Accent 6" w:uiPriority="72"/>
+    <w:lsdException w:name="Colorful Grid Accent 6" w:uiPriority="73"/>
+    <w:lsdException w:name="Subtle Emphasis" w:qFormat="1" w:uiPriority="19"/>
+    <w:lsdException w:name="Intense Emphasis" w:qFormat="1" w:uiPriority="21"/>
+    <w:lsdException w:name="Subtle Reference" w:qFormat="1" w:uiPriority="31"/>
+    <w:lsdException w:name="Intense Reference" w:qFormat="1" w:uiPriority="32"/>
+    <w:lsdException w:name="Book Title" w:qFormat="1" w:uiPriority="33"/>
+    <w:lsdException w:name="Bibliography" w:semiHidden="1" w:uiPriority="37" w:unhideWhenUsed="1"/>
+    <w:lsdException w:name="TOC Heading" w:qFormat="1" w:semiHidden="1" w:uiPriority="39" w:unhideWhenUsed="1"/>
+    <w:lsdException w:name="Plain Table 1" w:uiPriority="41"/>
+    <w:lsdException w:name="Plain Table 2" w:uiPriority="42"/>
+    <w:lsdException w:name="Plain Table 3" w:uiPriority="43"/>
+    <w:lsdException w:name="Plain Table 4" w:uiPriority="44"/>
+    <w:lsdException w:name="Plain Table 5" w:uiPriority="45"/>
+    <w:lsdException w:name="Grid Table Light" w:uiPriority="40"/>
+    <w:lsdException w:name="Grid Table 1 Light" w:uiPriority="46"/>
+    <w:lsdException w:name="Grid Table 2" w:uiPriority="47"/>
+    <w:lsdException w:name="Grid Table 3" w:uiPriority="48"/>
+    <w:lsdException w:name="Grid Table 4" w:uiPriority="49"/>
+    <w:lsdException w:name="Grid Table 5 Dark" w:uiPriority="50"/>
+    <w:lsdException w:name="Grid Table 6 Colorful" w:uiPriority="51"/>
+    <w:lsdException w:name="Grid Table 7 Colorful" w:uiPriority="52"/>
+    <w:lsdException w:name="Grid Table 1 Light Accent 1" w:uiPriority="46"/>
+    <w:lsdException w:name="Grid Table 2 Accent 1" w:uiPriority="47"/>
+    <w:lsdException w:name="Grid Table 3 Accent 1" w:uiPriority="48"/>
+    <w:lsdException w:name="Grid Table 4 Accent 1" w:uiPriority="49"/>
+    <w:lsdException w:name="Grid Table 5 Dark Accent 1" w:uiPriority="50"/>
+    <w:lsdException w:name="Grid Table 6 Colorful Accent 1" w:uiPriority="51"/>
+    <w:lsdException w:name="Grid Table 7 Colorful Accent 1" w:uiPriority="52"/>
+    <w:lsdException w:name="Grid Table 1 Light Accent 2" w:uiPriority="46"/>
+    <w:lsdException w:name="Grid Table 2 Accent 2" w:uiPriority="47"/>
+    <w:lsdException w:name="Grid Table 3 Accent 2" w:uiPriority="48"/>
+    <w:lsdException w:name="Grid Table 4 Accent 2" w:uiPriority="49"/>
+    <w:lsdException w:name="Grid Table 5 Dark Accent 2" w:uiPriority="50"/>
+    <w:lsdException w:name="Grid Table 6 Colorful Accent 2" w:uiPriority="51"/>
+    <w:lsdException w:name="Grid Table 7 Colorful Accent 2" w:uiPriority="52"/>
+    <w:lsdException w:name="Grid Table 1 Light Accent 3" w:uiPriority="46"/>
+    <w:lsdException w:name="Grid Table 2 Accent 3" w:uiPriority="47"/>
+    <w:lsdException w:name="Grid Table 3 Accent 3" w:uiPriority="48"/>
+    <w:lsdException w:name="Grid Table 4 Accent 3" w:uiPriority="49"/>
+    <w:lsdException w:name="Grid Table 5 Dark Accent 3" w:uiPriority="50"/>
+    <w:lsdException w:name="Grid Table 6 Colorful Accent 3" w:uiPriority="51"/>
+    <w:lsdException w:name="Grid Table 7 Colorful Accent 3" w:uiPriority="52"/>
+    <w:lsdException w:name="Grid Table 1 Light Accent 4" w:uiPriority="46"/>
+    <w:lsdException w:name="Grid Table 2 Accent 4" w:uiPriority="47"/>
+    <w:lsdException w:name="Grid Table 3 Accent 4" w:uiPriority="48"/>
+    <w:lsdException w:name="Grid Table 4 Accent 4" w:uiPriority="49"/>
+    <w:lsdException w:name="Grid Table 5 Dark Accent 4" w:uiPriority="50"/>
+    <w:lsdException w:name="Grid Table 6 Colorful Accent 4" w:uiPriority="51"/>
+    <w:lsdException w:name="Grid Table 7 Colorful Accent 4" w:uiPriority="52"/>
+    <w:lsdException w:name="Grid Table 1 Light Accent 5" w:uiPriority="46"/>
+    <w:lsdException w:name="Grid Table 2 Accent 5" w:uiPriority="47"/>
+    <w:lsdException w:name="Grid Table 3 Accent 5" w:uiPriority="48"/>
+    <w:lsdException w:name="Grid Table 4 Accent 5" w:uiPriority="49"/>
+    <w:lsdException w:name="Grid Table 5 Dark Accent 5" w:uiPriority="50"/>
+    <w:lsdException w:name="Grid Table 6 Colorful Accent 5" w:uiPriority="51"/>
+    <w:lsdException w:name="Grid Table 7 Colorful Accent 5" w:uiPriority="52"/>
+    <w:lsdException w:name="Grid Table 1 Light Accent 6" w:uiPriority="46"/>
+    <w:lsdException w:name="Grid Table 2 Accent 6" w:uiPriority="47"/>
+    <w:lsdException w:name="Grid Table 3 Accent 6" w:uiPriority="48"/>
+    <w:lsdException w:name="Grid Table 4 Accent 6" w:uiPriority="49"/>
+    <w:lsdException w:name="Grid Table 5 Dark Accent 6" w:uiPriority="50"/>
+    <w:lsdException w:name="Grid Table 6 Colorful Accent 6" w:uiPriority="51"/>
+    <w:lsdException w:name="Grid Table 7 Colorful Accent 6" w:uiPriority="52"/>
+    <w:lsdException w:name="List Table 1 Light" w:uiPriority="46"/>
+    <w:lsdException w:name="List Table 2" w:uiPriority="47"/>
+    <w:lsdException w:name="List Table 3" w:uiPriority="48"/>
+    <w:lsdException w:name="List Table 4" w:uiPriority="49"/>
+    <w:lsdException w:name="List Table 5 Dark" w:uiPriority="50"/>
+    <w:lsdException w:name="List Table 6 Colorful" w:uiPriority="51"/>
+    <w:lsdException w:name="List Table 7 Colorful" w:uiPriority="52"/>
+    <w:lsdException w:name="List Table 1 Light Accent 1" w:uiPriority="46"/>
+    <w:lsdException w:name="List Table 2 Accent 1" w:uiPriority="47"/>
+    <w:lsdException w:name="List Table 3 Accent 1" w:uiPriority="48"/>
+    <w:lsdException w:name="List Table 4 Accent 1" w:uiPriority="49"/>
+    <w:lsdException w:name="List Table 5 Dark Accent 1" w:uiPriority="50"/>
+    <w:lsdException w:name="List Table 6 Colorful Accent 1" w:uiPriority="51"/>
+    <w:lsdException w:name="List Table 7 Colorful Accent 1" w:uiPriority="52"/>
+    <w:lsdException w:name="List Table 1 Light Accent 2" w:uiPriority="46"/>
+    <w:lsdException w:name="List Table 2 Accent 2" w:uiPriority="47"/>
+    <w:lsdException w:name="List Table 3 Accent 2" w:uiPriority="48"/>
+    <w:lsdException w:name="List Table 4 Accent 2" w:uiPriority="49"/>
+    <w:lsdException w:name="List Table 5 Dark Accent 2" w:uiPriority="50"/>
+    <w:lsdException w:name="List Table 6 Colorful Accent 2" w:uiPriority="51"/>
+    <w:lsdException w:name="List Table 7 Colorful Accent 2" w:uiPriority="52"/>
+    <w:lsdException w:name="List Table 1 Light Accent 3" w:uiPriority="46"/>
+    <w:lsdException w:name="List Table 2 Accent 3" w:uiPriority="47"/>
+    <w:lsdException w:name="List Table 3 Accent 3" w:uiPriority="48"/>
+    <w:lsdException w:name="List Table 4 Accent 3" w:uiPriority="49"/>
+    <w:lsdException w:name="List Table 5 Dark Accent 3" w:uiPriority="50"/>
+    <w:lsdException w:name="List Table 6 Colorful Accent 3" w:uiPriority="51"/>
+    <w:lsdException w:name="List Table 7 Colorful Accent 3" w:uiPriority="52"/>
+    <w:lsdException w:name="List Table 1 Light Accent 4" w:uiPriority="46"/>
+    <w:lsdException w:name="List Table 2 Accent 4" w:uiPriority="47"/>
+    <w:lsdException w:name="List Table 3 Accent 4" w:uiPriority="48"/>
+    <w:lsdException w:name="List Table 4 Accent 4" w:uiPriority="49"/>
+    <w:lsdException w:name="List Table 5 Dark Accent 4" w:uiPriority="50"/>
+    <w:lsdException w:name="List Table 6 Colorful Accent 4" w:uiPriority="51"/>
+    <w:lsdException w:name="List Table 7 Colorful Accent 4" w:uiPriority="52"/>
+    <w:lsdException w:name="List Table 1 Light Accent 5" w:uiPriority="46"/>
+    <w:lsdException w:name="List Table 2 Accent 5" w:uiPriority="47"/>
+    <w:lsdException w:name="List Table 3 Accent 5" w:uiPriority="48"/>
+    <w:lsdException w:name="List Table 4 Accent 5" w:uiPriority="49"/>
+    <w:lsdException w:name="List Table 5 Dark Accent 5" w:uiPriority="50"/>
+    <w:lsdException w:name="List Table 6 Colorful Accent 5" w:uiPriority="51"/>
+    <w:lsdException w:name="List Table 7 Colorful Accent 5" w:uiPriority="52"/>
+    <w:lsdException w:name="List Table 1 Light Accent 6" w:uiPriority="46"/>
+    <w:lsdException w:name="List Table 2 Accent 6" w:uiPriority="47"/>
+    <w:lsdException w:name="List Table 3 Accent 6" w:uiPriority="48"/>
+    <w:lsdException w:name="List Table 4 Accent 6" w:uiPriority="49"/>
+    <w:lsdException w:name="List Table 5 Dark Accent 6" w:uiPriority="50"/>
+    <w:lsdException w:name="List Table 6 Colorful Accent 6" w:uiPriority="51"/>
+    <w:lsdException w:name="List Table 7 Colorful Accent 6" w:uiPriority="52"/>
+    <w:lsdException w:name="Mention" w:semiHidden="1" w:unhideWhenUsed="1"/>
+    <w:lsdException w:name="Smart Hyperlink" w:semiHidden="1" w:unhideWhenUsed="1"/>
+    <w:lsdException w:name="Hashtag" w:semiHidden="1" w:unhideWhenUsed="1"/>
+    <w:lsdException w:name="Unresolved Mention" w:semiHidden="1" w:unhideWhenUsed="1"/>
+    <w:lsdException w:name="Smart Link" w:semiHidden="1" w:unhideWhenUsed="1"/>
+  </w:latentStyles>
+  <w:style w:default="1" w:styleId="a" w:type="paragraph">
     <w:name w:val="Normal"/>
     <w:qFormat/>
-  </w:style>
-  <w:style w:styleId="BodyText" w:type="paragraph">
-    <w:name w:val="Body Text"/>
-    <w:basedOn w:val="Normal"/>
-    <w:link w:val="BodyTextChar"/>
-    <w:qFormat/>
+    <w:rsid w:val="00073FAF"/>
     <w:pPr>
-      <w:spacing w:after="180" w:before="180"/>
-    </w:pPr>
-  </w:style>
-  <w:style w:customStyle="1" w:styleId="FirstParagraph" w:type="paragraph">
-    <w:name w:val="First Paragraph"/>
-    <w:basedOn w:val="BodyText"/>
-    <w:next w:val="BodyText"/>
-    <w:qFormat/>
-  </w:style>
-  <w:style w:customStyle="1" w:styleId="Compact" w:type="paragraph">
-    <w:name w:val="Compact"/>
-    <w:basedOn w:val="BodyText"/>
-    <w:qFormat/>
-    <w:pPr>
-      <w:spacing w:after="36" w:before="36"/>
-    </w:pPr>
-  </w:style>
-  <w:style w:styleId="Title" w:type="paragraph">
-    <w:name w:val="Title"/>
-    <w:basedOn w:val="Normal"/>
-    <w:next w:val="BodyText"/>
-    <w:link w:val="TitleChar"/>
-    <w:uiPriority w:val="10"/>
-    <w:qFormat/>
-    <w:rsid w:val="00A10FD9"/>
-    <w:pPr>
-      <w:spacing w:after="80" w:line="240" w:lineRule="auto"/>
-      <w:contextualSpacing/>
-      <w:jc w:val="center"/>
+      <w:widowControl w:val="0"/>
     </w:pPr>
     <w:rPr>
-      <w:rFonts w:asciiTheme="majorHAnsi" w:cstheme="majorBidi" w:eastAsiaTheme="majorEastAsia" w:hAnsiTheme="majorHAnsi"/>
-      <w:sz w:val="56"/>
-      <w:szCs w:val="56"/>
+      <w:kern w:val="2"/>
+      <w:sz w:val="24"/>
+      <w:szCs w:val="24"/>
+      <w:lang w:bidi="ar-SA"/>
     </w:rPr>
   </w:style>
-  <w:style w:customStyle="1" w:styleId="TitleChar" w:type="character">
-    <w:name w:val="Title Char"/>
-    <w:basedOn w:val="DefaultParagraphFont"/>
-    <w:link w:val="Title"/>
-    <w:uiPriority w:val="10"/>
-    <w:rsid w:val="00A10FD9"/>
-    <w:rPr>
-      <w:rFonts w:asciiTheme="majorHAnsi" w:cstheme="majorBidi" w:eastAsiaTheme="majorEastAsia" w:hAnsiTheme="majorHAnsi"/>
-      <w:sz w:val="56"/>
-      <w:szCs w:val="56"/>
-    </w:rPr>
-  </w:style>
-  <w:style w:styleId="Subtitle" w:type="paragraph">
-    <w:name w:val="Subtitle"/>
-    <w:basedOn w:val="Title"/>
-    <w:next w:val="BodyText"/>
-    <w:link w:val="SubtitleChar"/>
-    <w:uiPriority w:val="11"/>
-    <w:qFormat/>
-    <w:rsid w:val="00A10FD9"/>
-    <w:pPr>
-      <w:numPr>
-        <w:ilvl w:val="1"/>
-      </w:numPr>
-    </w:pPr>
-    <w:rPr>
-      <w:rFonts w:cstheme="majorBidi" w:eastAsiaTheme="majorEastAsia"/>
-      <w:spacing w:val="15"/>
-      <w:sz w:val="28"/>
-      <w:szCs w:val="28"/>
-    </w:rPr>
-  </w:style>
-  <w:style w:customStyle="1" w:styleId="SubtitleChar" w:type="character">
-    <w:name w:val="Subtitle Char"/>
-    <w:basedOn w:val="DefaultParagraphFont"/>
-    <w:link w:val="Subtitle"/>
-    <w:uiPriority w:val="11"/>
-    <w:rsid w:val="00A10FD9"/>
-    <w:rPr>
-      <w:rFonts w:cstheme="majorBidi" w:eastAsiaTheme="majorEastAsia"/>
-      <w:color w:themeColor="text1" w:themeTint="A6" w:val="595959"/>
-      <w:spacing w:val="15"/>
-      <w:sz w:val="28"/>
-      <w:szCs w:val="28"/>
-    </w:rPr>
-  </w:style>
-  <w:style w:customStyle="1" w:styleId="Author" w:type="paragraph">
-    <w:name w:val="Author"/>
-    <w:basedOn w:val="Title"/>
-    <w:next w:val="BodyText"/>
-    <w:qFormat/>
-    <w:pPr>
-      <w:keepNext/>
-      <w:keepLines/>
-    </w:pPr>
-    <w:rPr>
-      <w:sz w:val="24"/>
-      <w:szCs w:val="24"/>
-    </w:rPr>
-  </w:style>
-  <w:style w:styleId="Date" w:type="paragraph">
-    <w:name w:val="Date"/>
-    <w:basedOn w:val="Title"/>
-    <w:next w:val="BodyText"/>
-    <w:qFormat/>
-    <w:pPr>
-      <w:keepNext/>
-      <w:keepLines/>
-    </w:pPr>
-    <w:rPr>
-      <w:sz w:val="24"/>
-      <w:szCs w:val="24"/>
-    </w:rPr>
-  </w:style>
-  <w:style w:customStyle="1" w:styleId="AbstractTitle" w:type="paragraph">
-    <w:name w:val="Abstract Title"/>
-    <w:basedOn w:val="Normal"/>
-    <w:next w:val="Abstract"/>
-    <w:qFormat/>
-    <w:pPr>
-      <w:keepNext/>
-      <w:keepLines/>
-      <w:spacing w:after="0" w:before="300"/>
-      <w:jc w:val="center"/>
-    </w:pPr>
-    <w:rPr>
-      <w:b/>
-      <w:sz w:val="20"/>
-      <w:szCs w:val="20"/>
-    </w:rPr>
-  </w:style>
-  <w:style w:customStyle="1" w:styleId="Abstract" w:type="paragraph">
-    <w:name w:val="Abstract"/>
-    <w:basedOn w:val="Normal"/>
-    <w:next w:val="BodyText"/>
-    <w:qFormat/>
-    <w:pPr>
-      <w:keepNext/>
-      <w:keepLines/>
-      <w:spacing w:after="300" w:before="100"/>
-    </w:pPr>
-    <w:rPr>
-      <w:sz w:val="20"/>
-      <w:szCs w:val="20"/>
-    </w:rPr>
-  </w:style>
-  <w:style w:styleId="Bibliography" w:type="paragraph">
-    <w:name w:val="Bibliography"/>
-    <w:basedOn w:val="Normal"/>
-    <w:next w:val="Bibliography"/>
-    <w:qFormat/>
-    <w:pPr/>
-    <w:rPr/>
-  </w:style>
-  <w:style w:styleId="Heading1" w:type="paragraph">
-    <w:name w:val="heading 1"/>
-    <w:basedOn w:val="Normal"/>
-    <w:next w:val="BodyText"/>
-    <w:link w:val="Heading1Char"/>
-    <w:uiPriority w:val="9"/>
-    <w:qFormat/>
-    <w:rsid w:val="00A10FD9"/>
-    <w:pPr>
-      <w:keepNext/>
-      <w:keepLines/>
-      <w:spacing w:after="80" w:before="360"/>
-      <w:outlineLvl w:val="0"/>
-    </w:pPr>
-    <w:rPr>
-      <w:rFonts w:asciiTheme="majorHAnsi" w:cstheme="majorBidi" w:eastAsiaTheme="majorEastAsia" w:hAnsiTheme="majorHAnsi"/>
-      <w:color w:themeColor="accent1" w:themeShade="BF" w:val="0F4761"/>
-      <w:sz w:val="40"/>
-      <w:szCs w:val="40"/>
-    </w:rPr>
-  </w:style>
-  <w:style w:styleId="Heading2" w:type="paragraph">
-    <w:name w:val="heading 2"/>
-    <w:basedOn w:val="Normal"/>
-    <w:next w:val="BodyText"/>
-    <w:link w:val="Heading2Char"/>
-    <w:uiPriority w:val="9"/>
-    <w:semiHidden/>
-    <w:unhideWhenUsed/>
-    <w:qFormat/>
-    <w:rsid w:val="00A10FD9"/>
-    <w:pPr>
-      <w:keepNext/>
-      <w:keepLines/>
-      <w:spacing w:after="80" w:before="160"/>
-      <w:outlineLvl w:val="1"/>
-    </w:pPr>
-    <w:rPr>
-      <w:rFonts w:asciiTheme="majorHAnsi" w:cstheme="majorBidi" w:eastAsiaTheme="majorEastAsia" w:hAnsiTheme="majorHAnsi"/>
-      <w:color w:themeColor="accent1" w:themeShade="BF" w:val="0F4761"/>
-      <w:sz w:val="32"/>
-      <w:szCs w:val="32"/>
-    </w:rPr>
-  </w:style>
-  <w:style w:styleId="Heading3" w:type="paragraph">
-    <w:name w:val="heading 3"/>
-    <w:basedOn w:val="Normal"/>
-    <w:next w:val="BodyText"/>
-    <w:link w:val="Heading3Char"/>
-    <w:uiPriority w:val="9"/>
-    <w:semiHidden/>
-    <w:unhideWhenUsed/>
-    <w:qFormat/>
-    <w:rsid w:val="00A10FD9"/>
-    <w:pPr>
-      <w:keepNext/>
-      <w:keepLines/>
-      <w:spacing w:after="80" w:before="160"/>
-      <w:outlineLvl w:val="2"/>
-    </w:pPr>
-    <w:rPr>
-      <w:rFonts w:cstheme="majorBidi" w:eastAsiaTheme="majorEastAsia"/>
-      <w:color w:themeColor="accent1" w:themeShade="BF" w:val="0F4761"/>
-      <w:sz w:val="28"/>
-      <w:szCs w:val="28"/>
-    </w:rPr>
-  </w:style>
-  <w:style w:styleId="Heading4" w:type="paragraph">
-    <w:name w:val="heading 4"/>
-    <w:basedOn w:val="Normal"/>
-    <w:next w:val="BodyText"/>
-    <w:link w:val="Heading4Char"/>
-    <w:uiPriority w:val="9"/>
-    <w:semiHidden/>
-    <w:unhideWhenUsed/>
-    <w:qFormat/>
-    <w:rsid w:val="00A10FD9"/>
-    <w:pPr>
-      <w:keepNext/>
-      <w:keepLines/>
-      <w:spacing w:after="40" w:before="80"/>
-      <w:outlineLvl w:val="3"/>
-    </w:pPr>
-    <w:rPr>
-      <w:rFonts w:cstheme="majorBidi" w:eastAsiaTheme="majorEastAsia"/>
-      <w:i/>
-      <w:iCs/>
-      <w:color w:themeColor="accent1" w:themeShade="BF" w:val="0F4761"/>
-    </w:rPr>
-  </w:style>
-  <w:style w:styleId="Heading5" w:type="paragraph">
-    <w:name w:val="heading 5"/>
-    <w:basedOn w:val="Normal"/>
-    <w:next w:val="BodyText"/>
-    <w:link w:val="Heading5Char"/>
-    <w:uiPriority w:val="9"/>
-    <w:semiHidden/>
-    <w:unhideWhenUsed/>
-    <w:qFormat/>
-    <w:rsid w:val="00A10FD9"/>
-    <w:pPr>
-      <w:keepNext/>
-      <w:keepLines/>
-      <w:spacing w:after="40" w:before="80"/>
-      <w:outlineLvl w:val="4"/>
-    </w:pPr>
-    <w:rPr>
-      <w:rFonts w:cstheme="majorBidi" w:eastAsiaTheme="majorEastAsia"/>
-      <w:color w:themeColor="accent1" w:themeShade="BF" w:val="0F4761"/>
-    </w:rPr>
-  </w:style>
-  <w:style w:styleId="Heading6" w:type="paragraph">
-    <w:name w:val="heading 6"/>
-    <w:basedOn w:val="Normal"/>
-    <w:next w:val="BodyText"/>
-    <w:link w:val="Heading6Char"/>
-    <w:uiPriority w:val="9"/>
-    <w:semiHidden/>
-    <w:unhideWhenUsed/>
-    <w:qFormat/>
-    <w:rsid w:val="00A10FD9"/>
-    <w:pPr>
-      <w:keepNext/>
-      <w:keepLines/>
-      <w:spacing w:after="0" w:before="40"/>
-      <w:outlineLvl w:val="5"/>
-    </w:pPr>
-    <w:rPr>
-      <w:rFonts w:cstheme="majorBidi" w:eastAsiaTheme="majorEastAsia"/>
-      <w:i/>
-      <w:iCs/>
-      <w:color w:themeColor="text1" w:themeTint="A6" w:val="595959"/>
-    </w:rPr>
-  </w:style>
-  <w:style w:styleId="Heading7" w:type="paragraph">
-    <w:name w:val="heading 7"/>
-    <w:basedOn w:val="Normal"/>
-    <w:next w:val="BodyText"/>
-    <w:link w:val="Heading7Char"/>
-    <w:uiPriority w:val="9"/>
-    <w:semiHidden/>
-    <w:unhideWhenUsed/>
-    <w:qFormat/>
-    <w:rsid w:val="00A10FD9"/>
-    <w:pPr>
-      <w:keepNext/>
-      <w:keepLines/>
-      <w:spacing w:after="0" w:before="40"/>
-      <w:outlineLvl w:val="6"/>
-    </w:pPr>
-    <w:rPr>
-      <w:rFonts w:cstheme="majorBidi" w:eastAsiaTheme="majorEastAsia"/>
-      <w:color w:themeColor="text1" w:themeTint="A6" w:val="595959"/>
-    </w:rPr>
-  </w:style>
-  <w:style w:styleId="Heading8" w:type="paragraph">
-    <w:name w:val="heading 8"/>
-    <w:basedOn w:val="Normal"/>
-    <w:next w:val="BodyText"/>
-    <w:link w:val="Heading8Char"/>
-    <w:uiPriority w:val="9"/>
-    <w:semiHidden/>
-    <w:unhideWhenUsed/>
-    <w:qFormat/>
-    <w:rsid w:val="00A10FD9"/>
-    <w:pPr>
-      <w:keepNext/>
-      <w:keepLines/>
-      <w:spacing w:after="0"/>
-      <w:outlineLvl w:val="7"/>
-    </w:pPr>
-    <w:rPr>
-      <w:rFonts w:cstheme="majorBidi" w:eastAsiaTheme="majorEastAsia"/>
-      <w:i/>
-      <w:iCs/>
-      <w:color w:themeColor="text1" w:themeTint="D8" w:val="272727"/>
-    </w:rPr>
-  </w:style>
-  <w:style w:styleId="Heading9" w:type="paragraph">
-    <w:name w:val="heading 9"/>
-    <w:basedOn w:val="Normal"/>
-    <w:next w:val="BodyText"/>
-    <w:link w:val="Heading9Char"/>
-    <w:uiPriority w:val="9"/>
-    <w:semiHidden/>
-    <w:unhideWhenUsed/>
-    <w:qFormat/>
-    <w:rsid w:val="00A10FD9"/>
-    <w:pPr>
-      <w:keepNext/>
-      <w:keepLines/>
-      <w:spacing w:after="0"/>
-      <w:outlineLvl w:val="8"/>
-    </w:pPr>
-    <w:rPr>
-      <w:rFonts w:cstheme="majorBidi" w:eastAsiaTheme="majorEastAsia"/>
-      <w:color w:themeColor="text1" w:themeTint="D8" w:val="272727"/>
-    </w:rPr>
-  </w:style>
-  <w:style w:customStyle="1" w:styleId="Heading1Char" w:type="character">
-    <w:name w:val="Heading 1 Char"/>
-    <w:basedOn w:val="DefaultParagraphFont"/>
-    <w:link w:val="Heading1"/>
-    <w:uiPriority w:val="9"/>
-    <w:rsid w:val="00A10FD9"/>
-    <w:rPr>
-      <w:rFonts w:asciiTheme="majorHAnsi" w:cstheme="majorBidi" w:eastAsiaTheme="majorEastAsia" w:hAnsiTheme="majorHAnsi"/>
-      <w:color w:themeColor="accent1" w:themeShade="BF" w:val="0F4761"/>
-      <w:sz w:val="40"/>
-      <w:szCs w:val="40"/>
-    </w:rPr>
-  </w:style>
-  <w:style w:customStyle="1" w:styleId="Heading2Char" w:type="character">
-    <w:name w:val="Heading 2 Char"/>
-    <w:basedOn w:val="DefaultParagraphFont"/>
-    <w:link w:val="Heading2"/>
-    <w:uiPriority w:val="9"/>
-    <w:semiHidden/>
-    <w:rsid w:val="00A10FD9"/>
-    <w:rPr>
-      <w:rFonts w:asciiTheme="majorHAnsi" w:cstheme="majorBidi" w:eastAsiaTheme="majorEastAsia" w:hAnsiTheme="majorHAnsi"/>
-      <w:color w:themeColor="accent1" w:themeShade="BF" w:val="0F4761"/>
-      <w:sz w:val="32"/>
-      <w:szCs w:val="32"/>
-    </w:rPr>
-  </w:style>
-  <w:style w:customStyle="1" w:styleId="Heading3Char" w:type="character">
-    <w:name w:val="Heading 3 Char"/>
-    <w:basedOn w:val="DefaultParagraphFont"/>
-    <w:link w:val="Heading3"/>
-    <w:uiPriority w:val="9"/>
-    <w:semiHidden/>
-    <w:rsid w:val="00A10FD9"/>
-    <w:rPr>
-      <w:rFonts w:cstheme="majorBidi" w:eastAsiaTheme="majorEastAsia"/>
-      <w:color w:themeColor="accent1" w:themeShade="BF" w:val="0F4761"/>
-      <w:sz w:val="28"/>
-      <w:szCs w:val="28"/>
-    </w:rPr>
-  </w:style>
-  <w:style w:customStyle="1" w:styleId="Heading4Char" w:type="character">
-    <w:name w:val="Heading 4 Char"/>
-    <w:basedOn w:val="DefaultParagraphFont"/>
-    <w:link w:val="Heading4"/>
-    <w:uiPriority w:val="9"/>
-    <w:semiHidden/>
-    <w:rsid w:val="00A10FD9"/>
-    <w:rPr>
-      <w:rFonts w:cstheme="majorBidi" w:eastAsiaTheme="majorEastAsia"/>
-      <w:i/>
-      <w:iCs/>
-      <w:color w:themeColor="accent1" w:themeShade="BF" w:val="0F4761"/>
-    </w:rPr>
-  </w:style>
-  <w:style w:customStyle="1" w:styleId="Heading5Char" w:type="character">
-    <w:name w:val="Heading 5 Char"/>
-    <w:basedOn w:val="DefaultParagraphFont"/>
-    <w:link w:val="Heading5"/>
-    <w:uiPriority w:val="9"/>
-    <w:semiHidden/>
-    <w:rsid w:val="00A10FD9"/>
-    <w:rPr>
-      <w:rFonts w:cstheme="majorBidi" w:eastAsiaTheme="majorEastAsia"/>
-      <w:color w:themeColor="accent1" w:themeShade="BF" w:val="0F4761"/>
-    </w:rPr>
-  </w:style>
-  <w:style w:customStyle="1" w:styleId="Heading6Char" w:type="character">
-    <w:name w:val="Heading 6 Char"/>
-    <w:basedOn w:val="DefaultParagraphFont"/>
-    <w:link w:val="Heading6"/>
-    <w:uiPriority w:val="9"/>
-    <w:semiHidden/>
-    <w:rsid w:val="00A10FD9"/>
-    <w:rPr>
-      <w:rFonts w:cstheme="majorBidi" w:eastAsiaTheme="majorEastAsia"/>
-      <w:i/>
-      <w:iCs/>
-      <w:color w:themeColor="text1" w:themeTint="A6" w:val="595959"/>
-    </w:rPr>
-  </w:style>
-  <w:style w:customStyle="1" w:styleId="Heading7Char" w:type="character">
-    <w:name w:val="Heading 7 Char"/>
-    <w:basedOn w:val="DefaultParagraphFont"/>
-    <w:link w:val="Heading7"/>
-    <w:uiPriority w:val="9"/>
-    <w:semiHidden/>
-    <w:rsid w:val="00A10FD9"/>
-    <w:rPr>
-      <w:rFonts w:cstheme="majorBidi" w:eastAsiaTheme="majorEastAsia"/>
-      <w:color w:themeColor="text1" w:themeTint="A6" w:val="595959"/>
-    </w:rPr>
-  </w:style>
-  <w:style w:customStyle="1" w:styleId="Heading8Char" w:type="character">
-    <w:name w:val="Heading 8 Char"/>
-    <w:basedOn w:val="DefaultParagraphFont"/>
-    <w:link w:val="Heading8"/>
-    <w:uiPriority w:val="9"/>
-    <w:semiHidden/>
-    <w:rsid w:val="00A10FD9"/>
-    <w:rPr>
-      <w:rFonts w:cstheme="majorBidi" w:eastAsiaTheme="majorEastAsia"/>
-      <w:i/>
-      <w:iCs/>
-      <w:color w:themeColor="text1" w:themeTint="D8" w:val="272727"/>
-    </w:rPr>
-  </w:style>
-  <w:style w:customStyle="1" w:styleId="Heading9Char" w:type="character">
-    <w:name w:val="Heading 9 Char"/>
-    <w:basedOn w:val="DefaultParagraphFont"/>
-    <w:link w:val="Heading9"/>
-    <w:uiPriority w:val="9"/>
-    <w:semiHidden/>
-    <w:rsid w:val="00A10FD9"/>
-    <w:rPr>
-      <w:rFonts w:cstheme="majorBidi" w:eastAsiaTheme="majorEastAsia"/>
-      <w:color w:themeColor="text1" w:themeTint="D8" w:val="272727"/>
-    </w:rPr>
-  </w:style>
-  <w:style w:styleId="BlockText" w:type="paragraph">
-    <w:name w:val="Block Text"/>
-    <w:basedOn w:val="BodyText"/>
-    <w:next w:val="BodyText"/>
-    <w:uiPriority w:val="9"/>
-    <w:unhideWhenUsed/>
-    <w:qFormat/>
-    <w:pPr>
-      <w:spacing w:after="100" w:before="100"/>
-      <w:ind w:firstLine="0" w:left="480" w:right="480"/>
-    </w:pPr>
-  </w:style>
-  <w:style w:styleId="FootnoteText" w:type="paragraph">
-    <w:name w:val="Footnote Text"/>
-    <w:basedOn w:val="Normal"/>
-    <w:next w:val="FootnoteText"/>
-    <w:uiPriority w:val="9"/>
-    <w:unhideWhenUsed/>
-    <w:qFormat/>
-  </w:style>
-  <w:style w:styleId="FootnoteBlockText" w:type="paragraph">
-    <w:name w:val="Footnote Block Text"/>
-    <w:basedOn w:val="FootnoteText"/>
-    <w:next w:val="FootnoteText"/>
-    <w:uiPriority w:val="9"/>
-    <w:unhideWhenUsed/>
-    <w:qFormat/>
-    <w:pPr>
-      <w:spacing w:after="100" w:before="100"/>
-      <w:ind w:firstLine="0" w:left="480" w:right="480"/>
-    </w:pPr>
-  </w:style>
-  <w:style w:default="1" w:styleId="DefaultParagraphFont" w:type="character">
+  <w:style w:default="1" w:styleId="a0" w:type="character">
     <w:name w:val="Default Paragraph Font"/>
+    <w:uiPriority w:val="1"/>
     <w:semiHidden/>
     <w:unhideWhenUsed/>
   </w:style>
-  <w:style w:default="1" w:styleId="Table" w:type="table">
-    <w:name w:val="Table"/>
-    <w:basedOn w:val="TableNormal"/>
+  <w:style w:default="1" w:styleId="a1" w:type="table">
+    <w:name w:val="Normal Table"/>
+    <w:uiPriority w:val="99"/>
     <w:semiHidden/>
     <w:unhideWhenUsed/>
-    <w:qFormat/>
     <w:tblPr>
       <w:tblInd w:type="dxa" w:w="0"/>
       <w:tblCellMar>
@@ -2932,112 +4945,127 @@
         <w:right w:type="dxa" w:w="108"/>
       </w:tblCellMar>
     </w:tblPr>
-    <w:tblStylePr w:type="firstRow">
-      <w:tcPr>
-        <w:tcBorders>
-          <w:bottom w:val="single"/>
-        </w:tcBorders>
-        <w:vAlign w:val="bottom"/>
-      </w:tcPr>
-    </w:tblStylePr>
   </w:style>
-  <w:style w:customStyle="1" w:styleId="DefinitionTerm" w:type="paragraph">
-    <w:name w:val="Definition Term"/>
-    <w:basedOn w:val="Normal"/>
-    <w:next w:val="Definition"/>
+  <w:style w:default="1" w:styleId="a2" w:type="numbering">
+    <w:name w:val="No List"/>
+    <w:uiPriority w:val="99"/>
+    <w:semiHidden/>
+    <w:unhideWhenUsed/>
+  </w:style>
+  <w:style w:styleId="a3" w:type="paragraph">
+    <w:name w:val="header"/>
+    <w:basedOn w:val="a"/>
+    <w:link w:val="a4"/>
+    <w:uiPriority w:val="99"/>
+    <w:rsid w:val="00073FAF"/>
     <w:pPr>
-      <w:keepNext/>
-      <w:keepLines/>
-      <w:spacing w:after="0"/>
+      <w:tabs>
+        <w:tab w:pos="4153" w:val="center"/>
+        <w:tab w:pos="8306" w:val="right"/>
+      </w:tabs>
+      <w:snapToGrid w:val="0"/>
     </w:pPr>
     <w:rPr>
-      <w:b/>
+      <w:sz w:val="20"/>
+      <w:szCs w:val="20"/>
     </w:rPr>
   </w:style>
-  <w:style w:customStyle="1" w:styleId="Definition" w:type="paragraph">
-    <w:name w:val="Definition"/>
-    <w:basedOn w:val="Normal"/>
-  </w:style>
-  <w:style w:styleId="Caption" w:type="paragraph">
-    <w:name w:val="Caption"/>
-    <w:basedOn w:val="Normal"/>
-    <w:link w:val="BodyTextChar"/>
+  <w:style w:customStyle="1" w:styleId="3" w:type="paragraph">
+    <w:name w:val="字元 字元3"/>
+    <w:basedOn w:val="a"/>
+    <w:rsid w:val="00DF6E37"/>
     <w:pPr>
-      <w:spacing w:after="120" w:before="0"/>
+      <w:widowControl/>
+      <w:spacing w:after="160" w:line="240" w:lineRule="exact"/>
     </w:pPr>
     <w:rPr>
-      <w:i/>
+      <w:rFonts w:ascii="Tahoma" w:hAnsi="Tahoma"/>
+      <w:kern w:val="0"/>
+      <w:sz w:val="20"/>
+      <w:szCs w:val="20"/>
+      <w:lang w:eastAsia="en-US"/>
     </w:rPr>
   </w:style>
-  <w:style w:customStyle="1" w:styleId="TableCaption" w:type="paragraph">
-    <w:name w:val="Table Caption"/>
-    <w:basedOn w:val="Caption"/>
+  <w:style w:customStyle="1" w:styleId="a5" w:type="paragraph">
+    <w:name w:val="字元 字元"/>
+    <w:basedOn w:val="a"/>
+    <w:rsid w:val="00FD1D28"/>
     <w:pPr>
-      <w:keepNext/>
+      <w:widowControl/>
+      <w:spacing w:after="160" w:line="240" w:lineRule="exact"/>
     </w:pPr>
-  </w:style>
-  <w:style w:customStyle="1" w:styleId="ImageCaption" w:type="paragraph">
-    <w:name w:val="Image Caption"/>
-    <w:basedOn w:val="Caption"/>
-  </w:style>
-  <w:style w:customStyle="1" w:styleId="Figure" w:type="paragraph">
-    <w:name w:val="Figure"/>
-    <w:basedOn w:val="Normal"/>
-  </w:style>
-  <w:style w:customStyle="1" w:styleId="CaptionedFigure" w:type="paragraph">
-    <w:name w:val="Captioned Figure"/>
-    <w:basedOn w:val="Figure"/>
-    <w:pPr>
-      <w:keepNext/>
-    </w:pPr>
-  </w:style>
-  <w:style w:customStyle="1" w:styleId="BodyTextChar" w:type="character">
-    <w:name w:val="Body Text Char"/>
-    <w:basedOn w:val="DefaultParagraphFont"/>
-    <w:link w:val="BodyText"/>
-  </w:style>
-  <w:style w:customStyle="1" w:styleId="VerbatimChar" w:type="character">
-    <w:name w:val="Verbatim Char"/>
-    <w:basedOn w:val="BodyTextChar"/>
     <w:rPr>
-      <w:rFonts w:ascii="Consolas" w:hAnsi="Consolas"/>
-      <w:sz w:val="22"/>
+      <w:rFonts w:ascii="Tahoma" w:hAnsi="Tahoma"/>
+      <w:kern w:val="0"/>
+      <w:sz w:val="20"/>
+      <w:szCs w:val="20"/>
+      <w:lang w:eastAsia="en-US"/>
     </w:rPr>
   </w:style>
-  <w:style w:customStyle="1" w:styleId="SectionNumber" w:type="character">
-    <w:name w:val="Section Number"/>
-    <w:basedOn w:val="BodyTextChar"/>
+  <w:style w:styleId="a6" w:type="table">
+    <w:name w:val="Table Grid"/>
+    <w:basedOn w:val="a1"/>
+    <w:rsid w:val="005D1055"/>
+    <w:pPr>
+      <w:widowControl w:val="0"/>
+      <w:adjustRightInd w:val="0"/>
+      <w:spacing w:line="360" w:lineRule="atLeast"/>
+      <w:textAlignment w:val="baseline"/>
+    </w:pPr>
+    <w:tblPr>
+      <w:tblBorders>
+        <w:top w:color="auto" w:space="0" w:sz="4" w:val="single"/>
+        <w:left w:color="auto" w:space="0" w:sz="4" w:val="single"/>
+        <w:bottom w:color="auto" w:space="0" w:sz="4" w:val="single"/>
+        <w:right w:color="auto" w:space="0" w:sz="4" w:val="single"/>
+        <w:insideH w:color="auto" w:space="0" w:sz="4" w:val="single"/>
+        <w:insideV w:color="auto" w:space="0" w:sz="4" w:val="single"/>
+      </w:tblBorders>
+    </w:tblPr>
   </w:style>
-  <w:style w:styleId="FootnoteReference" w:type="character">
-    <w:name w:val="Footnote Reference"/>
-    <w:basedOn w:val="BodyTextChar"/>
+  <w:style w:styleId="a7" w:type="paragraph">
+    <w:name w:val="footer"/>
+    <w:basedOn w:val="a"/>
+    <w:link w:val="a8"/>
+    <w:uiPriority w:val="99"/>
+    <w:unhideWhenUsed/>
+    <w:rsid w:val="002A3FED"/>
+    <w:pPr>
+      <w:tabs>
+        <w:tab w:pos="4153" w:val="center"/>
+        <w:tab w:pos="8306" w:val="right"/>
+      </w:tabs>
+      <w:snapToGrid w:val="0"/>
+    </w:pPr>
     <w:rPr>
-      <w:vertAlign w:val="superscript"/>
+      <w:sz w:val="20"/>
+      <w:szCs w:val="20"/>
     </w:rPr>
   </w:style>
-  <w:style w:styleId="Hyperlink" w:type="character">
-    <w:name w:val="Hyperlink"/>
-    <w:basedOn w:val="BodyTextChar"/>
+  <w:style w:customStyle="1" w:styleId="a8" w:type="character">
+    <w:name w:val="頁尾 字元"/>
+    <w:link w:val="a7"/>
+    <w:uiPriority w:val="99"/>
+    <w:rsid w:val="002A3FED"/>
     <w:rPr>
-      <w:color w:themeColor="accent1" w:val="4F81BD"/>
+      <w:kern w:val="2"/>
     </w:rPr>
   </w:style>
-  <w:style w:styleId="TOCHeading" w:type="paragraph">
-    <w:name w:val="TOC Heading"/>
-    <w:basedOn w:val="Heading1"/>
-    <w:next w:val="BodyText"/>
-    <w:uiPriority w:val="39"/>
+  <w:style w:styleId="Web" w:type="paragraph">
+    <w:name w:val="Normal (Web)"/>
+    <w:basedOn w:val="a"/>
+    <w:uiPriority w:val="99"/>
+    <w:semiHidden/>
     <w:unhideWhenUsed/>
-    <w:qFormat/>
-    <w:pPr>
-      <w:spacing w:before="240" w:line="259" w:lineRule="auto"/>
-      <w:outlineLvl w:val="9"/>
-    </w:pPr>
+    <w:rsid w:val="00950E3E"/>
+  </w:style>
+  <w:style w:customStyle="1" w:styleId="a4" w:type="character">
+    <w:name w:val="頁首 字元"/>
+    <w:link w:val="a3"/>
+    <w:uiPriority w:val="99"/>
+    <w:rsid w:val="0005451A"/>
     <w:rPr>
-      <w:rFonts w:asciiTheme="majorHAnsi" w:cstheme="majorBidi" w:eastAsiaTheme="majorEastAsia" w:hAnsiTheme="majorHAnsi"/>
-      <w:b w:val="0"/>
-      <w:bCs w:val="0"/>
-      <w:color w:themeColor="accent1" w:themeShade="BF" w:val="365F91"/>
+      <w:kern w:val="2"/>
     </w:rPr>
   </w:style>
   <w:style w:type="paragraph" w:customStyle="1" w:styleId="SourceCode">
@@ -3278,7 +5306,7 @@
 </file>
 
 <file path=word/theme/theme1.xml><?xml version="1.0" encoding="utf-8"?>
-<a:theme xmlns:a="http://schemas.openxmlformats.org/drawingml/2006/main" name="Office Theme">
+<a:theme xmlns:a="http://schemas.openxmlformats.org/drawingml/2006/main" name="Office 佈景主題">
   <a:themeElements>
     <a:clrScheme name="Office">
       <a:dk1>
@@ -3288,44 +5316,44 @@
         <a:sysClr val="window" lastClr="FFFFFF"/>
       </a:lt1>
       <a:dk2>
-        <a:srgbClr val="0E2841"/>
+        <a:srgbClr val="1F497D"/>
       </a:dk2>
       <a:lt2>
-        <a:srgbClr val="E8E8E8"/>
+        <a:srgbClr val="EEECE1"/>
       </a:lt2>
       <a:accent1>
-        <a:srgbClr val="156082"/>
+        <a:srgbClr val="4F81BD"/>
       </a:accent1>
       <a:accent2>
-        <a:srgbClr val="E97132"/>
+        <a:srgbClr val="C0504D"/>
       </a:accent2>
       <a:accent3>
-        <a:srgbClr val="196B24"/>
+        <a:srgbClr val="9BBB59"/>
       </a:accent3>
       <a:accent4>
-        <a:srgbClr val="0F9ED5"/>
+        <a:srgbClr val="8064A2"/>
       </a:accent4>
       <a:accent5>
-        <a:srgbClr val="A02B93"/>
+        <a:srgbClr val="4BACC6"/>
       </a:accent5>
       <a:accent6>
-        <a:srgbClr val="4EA72E"/>
+        <a:srgbClr val="F79646"/>
       </a:accent6>
       <a:hlink>
-        <a:srgbClr val="467886"/>
+        <a:srgbClr val="0000FF"/>
       </a:hlink>
       <a:folHlink>
-        <a:srgbClr val="96607D"/>
+        <a:srgbClr val="800080"/>
       </a:folHlink>
     </a:clrScheme>
     <a:fontScheme name="Office">
       <a:majorFont>
-        <a:latin typeface="Aptos Display" panose="02110004020202020204"/>
+        <a:latin typeface="Cambria"/>
         <a:ea typeface=""/>
         <a:cs typeface=""/>
-        <a:font script="Jpan" typeface="游ゴシック Light"/>
+        <a:font script="Jpan" typeface="ＭＳ ゴシック"/>
         <a:font script="Hang" typeface="맑은 고딕"/>
-        <a:font script="Hans" typeface="等线 Light"/>
+        <a:font script="Hans" typeface="宋体"/>
         <a:font script="Hant" typeface="新細明體"/>
         <a:font script="Arab" typeface="Times New Roman"/>
         <a:font script="Hebr" typeface="Times New Roman"/>
@@ -3353,31 +5381,14 @@
         <a:font script="Viet" typeface="Times New Roman"/>
         <a:font script="Uigh" typeface="Microsoft Uighur"/>
         <a:font script="Geor" typeface="Sylfaen"/>
-        <a:font script="Armn" typeface="Arial"/>
-        <a:font script="Bugi" typeface="Leelawadee UI"/>
-        <a:font script="Bopo" typeface="Microsoft JhengHei"/>
-        <a:font script="Java" typeface="Javanese Text"/>
-        <a:font script="Lisu" typeface="Segoe UI"/>
-        <a:font script="Mymr" typeface="Myanmar Text"/>
-        <a:font script="Nkoo" typeface="Ebrima"/>
-        <a:font script="Olck" typeface="Nirmala UI"/>
-        <a:font script="Osma" typeface="Ebrima"/>
-        <a:font script="Phag" typeface="Phagspa"/>
-        <a:font script="Syrn" typeface="Estrangelo Edessa"/>
-        <a:font script="Syrj" typeface="Estrangelo Edessa"/>
-        <a:font script="Syre" typeface="Estrangelo Edessa"/>
-        <a:font script="Sora" typeface="Nirmala UI"/>
-        <a:font script="Tale" typeface="Microsoft Tai Le"/>
-        <a:font script="Talu" typeface="Microsoft New Tai Lue"/>
-        <a:font script="Tfng" typeface="Ebrima"/>
       </a:majorFont>
       <a:minorFont>
-        <a:latin typeface="Aptos" panose="02110004020202020204"/>
+        <a:latin typeface="Calibri"/>
         <a:ea typeface=""/>
         <a:cs typeface=""/>
-        <a:font script="Jpan" typeface="游明朝"/>
+        <a:font script="Jpan" typeface="ＭＳ 明朝"/>
         <a:font script="Hang" typeface="맑은 고딕"/>
-        <a:font script="Hans" typeface="等线"/>
+        <a:font script="Hans" typeface="宋体"/>
         <a:font script="Hant" typeface="新細明體"/>
         <a:font script="Arab" typeface="Arial"/>
         <a:font script="Hebr" typeface="Arial"/>
@@ -3405,23 +5416,6 @@
         <a:font script="Viet" typeface="Arial"/>
         <a:font script="Uigh" typeface="Microsoft Uighur"/>
         <a:font script="Geor" typeface="Sylfaen"/>
-        <a:font script="Armn" typeface="Arial"/>
-        <a:font script="Bugi" typeface="Leelawadee UI"/>
-        <a:font script="Bopo" typeface="Microsoft JhengHei"/>
-        <a:font script="Java" typeface="Javanese Text"/>
-        <a:font script="Lisu" typeface="Segoe UI"/>
-        <a:font script="Mymr" typeface="Myanmar Text"/>
-        <a:font script="Nkoo" typeface="Ebrima"/>
-        <a:font script="Olck" typeface="Nirmala UI"/>
-        <a:font script="Osma" typeface="Ebrima"/>
-        <a:font script="Phag" typeface="Phagspa"/>
-        <a:font script="Syrn" typeface="Estrangelo Edessa"/>
-        <a:font script="Syrj" typeface="Estrangelo Edessa"/>
-        <a:font script="Syre" typeface="Estrangelo Edessa"/>
-        <a:font script="Sora" typeface="Nirmala UI"/>
-        <a:font script="Tale" typeface="Microsoft Tai Le"/>
-        <a:font script="Talu" typeface="Microsoft New Tai Lue"/>
-        <a:font script="Tfng" typeface="Ebrima"/>
       </a:minorFont>
     </a:fontScheme>
     <a:fmtScheme name="Office">
@@ -3433,141 +5427,165 @@
           <a:gsLst>
             <a:gs pos="0">
               <a:schemeClr val="phClr">
-                <a:lumMod val="110000"/>
-                <a:satMod val="105000"/>
-                <a:tint val="67000"/>
+                <a:tint val="50000"/>
+                <a:satMod val="300000"/>
               </a:schemeClr>
             </a:gs>
-            <a:gs pos="50000">
+            <a:gs pos="35000">
               <a:schemeClr val="phClr">
-                <a:lumMod val="105000"/>
-                <a:satMod val="103000"/>
-                <a:tint val="73000"/>
+                <a:tint val="37000"/>
+                <a:satMod val="300000"/>
               </a:schemeClr>
             </a:gs>
             <a:gs pos="100000">
               <a:schemeClr val="phClr">
-                <a:lumMod val="105000"/>
-                <a:satMod val="109000"/>
-                <a:tint val="81000"/>
+                <a:tint val="15000"/>
+                <a:satMod val="350000"/>
               </a:schemeClr>
             </a:gs>
           </a:gsLst>
-          <a:lin ang="5400000" scaled="0"/>
+          <a:lin ang="16200000" scaled="1"/>
         </a:gradFill>
         <a:gradFill rotWithShape="1">
           <a:gsLst>
             <a:gs pos="0">
               <a:schemeClr val="phClr">
-                <a:satMod val="103000"/>
-                <a:lumMod val="102000"/>
-                <a:tint val="94000"/>
+                <a:shade val="51000"/>
+                <a:satMod val="130000"/>
               </a:schemeClr>
             </a:gs>
-            <a:gs pos="50000">
+            <a:gs pos="80000">
               <a:schemeClr val="phClr">
-                <a:satMod val="110000"/>
-                <a:lumMod val="100000"/>
-                <a:shade val="100000"/>
+                <a:shade val="93000"/>
+                <a:satMod val="130000"/>
               </a:schemeClr>
             </a:gs>
             <a:gs pos="100000">
               <a:schemeClr val="phClr">
-                <a:lumMod val="99000"/>
-                <a:satMod val="120000"/>
-                <a:shade val="78000"/>
+                <a:shade val="94000"/>
+                <a:satMod val="135000"/>
               </a:schemeClr>
             </a:gs>
           </a:gsLst>
-          <a:lin ang="5400000" scaled="0"/>
+          <a:lin ang="16200000" scaled="0"/>
         </a:gradFill>
       </a:fillStyleLst>
       <a:lnStyleLst>
-        <a:ln w="6350" cap="flat" cmpd="sng" algn="ctr">
+        <a:ln w="9525" cap="flat" cmpd="sng" algn="ctr">
+          <a:solidFill>
+            <a:schemeClr val="phClr">
+              <a:shade val="95000"/>
+              <a:satMod val="105000"/>
+            </a:schemeClr>
+          </a:solidFill>
+          <a:prstDash val="solid"/>
+        </a:ln>
+        <a:ln w="25400" cap="flat" cmpd="sng" algn="ctr">
           <a:solidFill>
             <a:schemeClr val="phClr"/>
           </a:solidFill>
           <a:prstDash val="solid"/>
-          <a:miter lim="800000"/>
         </a:ln>
-        <a:ln w="12700" cap="flat" cmpd="sng" algn="ctr">
+        <a:ln w="38100" cap="flat" cmpd="sng" algn="ctr">
           <a:solidFill>
             <a:schemeClr val="phClr"/>
           </a:solidFill>
           <a:prstDash val="solid"/>
-          <a:miter lim="800000"/>
-        </a:ln>
-        <a:ln w="19050" cap="flat" cmpd="sng" algn="ctr">
-          <a:solidFill>
-            <a:schemeClr val="phClr"/>
-          </a:solidFill>
-          <a:prstDash val="solid"/>
-          <a:miter lim="800000"/>
         </a:ln>
       </a:lnStyleLst>
       <a:effectStyleLst>
         <a:effectStyle>
-          <a:effectLst/>
-        </a:effectStyle>
-        <a:effectStyle>
-          <a:effectLst/>
+          <a:effectLst>
+            <a:outerShdw blurRad="40000" dist="20000" dir="5400000" rotWithShape="0">
+              <a:srgbClr val="000000">
+                <a:alpha val="38000"/>
+              </a:srgbClr>
+            </a:outerShdw>
+          </a:effectLst>
         </a:effectStyle>
         <a:effectStyle>
           <a:effectLst>
-            <a:outerShdw blurRad="57150" dist="19050" dir="5400000" algn="ctr" rotWithShape="0">
+            <a:outerShdw blurRad="40000" dist="23000" dir="5400000" rotWithShape="0">
               <a:srgbClr val="000000">
-                <a:alpha val="63000"/>
+                <a:alpha val="35000"/>
               </a:srgbClr>
             </a:outerShdw>
           </a:effectLst>
+        </a:effectStyle>
+        <a:effectStyle>
+          <a:effectLst>
+            <a:outerShdw blurRad="40000" dist="23000" dir="5400000" rotWithShape="0">
+              <a:srgbClr val="000000">
+                <a:alpha val="35000"/>
+              </a:srgbClr>
+            </a:outerShdw>
+          </a:effectLst>
+          <a:scene3d>
+            <a:camera prst="orthographicFront">
+              <a:rot lat="0" lon="0" rev="0"/>
+            </a:camera>
+            <a:lightRig rig="threePt" dir="t">
+              <a:rot lat="0" lon="0" rev="1200000"/>
+            </a:lightRig>
+          </a:scene3d>
+          <a:sp3d>
+            <a:bevelT w="63500" h="25400"/>
+          </a:sp3d>
         </a:effectStyle>
       </a:effectStyleLst>
       <a:bgFillStyleLst>
         <a:solidFill>
           <a:schemeClr val="phClr"/>
         </a:solidFill>
-        <a:solidFill>
-          <a:schemeClr val="phClr">
-            <a:tint val="95000"/>
-            <a:satMod val="170000"/>
-          </a:schemeClr>
-        </a:solidFill>
         <a:gradFill rotWithShape="1">
           <a:gsLst>
             <a:gs pos="0">
               <a:schemeClr val="phClr">
-                <a:tint val="93000"/>
-                <a:satMod val="150000"/>
-                <a:shade val="98000"/>
-                <a:lumMod val="102000"/>
+                <a:tint val="40000"/>
+                <a:satMod val="350000"/>
               </a:schemeClr>
             </a:gs>
-            <a:gs pos="50000">
+            <a:gs pos="40000">
               <a:schemeClr val="phClr">
-                <a:tint val="98000"/>
-                <a:satMod val="130000"/>
-                <a:shade val="90000"/>
-                <a:lumMod val="103000"/>
+                <a:tint val="45000"/>
+                <a:shade val="99000"/>
+                <a:satMod val="350000"/>
               </a:schemeClr>
             </a:gs>
             <a:gs pos="100000">
               <a:schemeClr val="phClr">
-                <a:shade val="63000"/>
-                <a:satMod val="120000"/>
+                <a:shade val="20000"/>
+                <a:satMod val="255000"/>
               </a:schemeClr>
             </a:gs>
           </a:gsLst>
-          <a:lin ang="5400000" scaled="0"/>
+          <a:path path="circle">
+            <a:fillToRect l="50000" t="-80000" r="50000" b="180000"/>
+          </a:path>
+        </a:gradFill>
+        <a:gradFill rotWithShape="1">
+          <a:gsLst>
+            <a:gs pos="0">
+              <a:schemeClr val="phClr">
+                <a:tint val="80000"/>
+                <a:satMod val="300000"/>
+              </a:schemeClr>
+            </a:gs>
+            <a:gs pos="100000">
+              <a:schemeClr val="phClr">
+                <a:shade val="30000"/>
+                <a:satMod val="200000"/>
+              </a:schemeClr>
+            </a:gs>
+          </a:gsLst>
+          <a:path path="circle">
+            <a:fillToRect l="50000" t="50000" r="50000" b="50000"/>
+          </a:path>
         </a:gradFill>
       </a:bgFillStyleLst>
     </a:fmtScheme>
   </a:themeElements>
   <a:objectDefaults/>
   <a:extraClrSchemeLst/>
-  <a:extLst>
-    <a:ext uri="{05A4C25C-085E-4340-85A3-A5531E510DB2}">
-      <thm15:themeFamily xmlns:thm15="http://schemas.microsoft.com/office/thememl/2012/main" name="Office Theme" id="{2E142A2C-CD16-42D6-873A-C26D2A0506FA}" vid="{1BDDFF52-6CD6-40A5-AB3C-68EB2F1E4D0A}"/>
-    </a:ext>
-  </a:extLst>
 </a:theme>
 </file>
</xml_diff>